<commit_message>
hiperlinks color + mockups
</commit_message>
<xml_diff>
--- a/notas-tecnicas-y-contenido.docx
+++ b/notas-tecnicas-y-contenido.docx
@@ -6,7 +6,6 @@
       <w:pPr>
         <w:pStyle w:val="Normal"/>
         <w:tabs>
-          <w:tab w:val="clear" w:pos="720"/>
           <w:tab w:val="left" w:pos="566" w:leader="none"/>
           <w:tab w:val="left" w:pos="1133" w:leader="none"/>
           <w:tab w:val="left" w:pos="1700" w:leader="none"/>
@@ -35,39 +34,37 @@
       <w:pPr>
         <w:pStyle w:val="Normal"/>
         <w:tabs>
-          <w:tab w:val="clear" w:pos="720"/>
-          <w:tab w:val="left" w:pos="566" w:leader="none"/>
-          <w:tab w:val="left" w:pos="1133" w:leader="none"/>
-          <w:tab w:val="left" w:pos="1700" w:leader="none"/>
-          <w:tab w:val="left" w:pos="2267" w:leader="none"/>
-          <w:tab w:val="left" w:pos="2834" w:leader="none"/>
-          <w:tab w:val="left" w:pos="3401" w:leader="none"/>
-          <w:tab w:val="left" w:pos="3968" w:leader="none"/>
-          <w:tab w:val="left" w:pos="4535" w:leader="none"/>
-          <w:tab w:val="left" w:pos="5102" w:leader="none"/>
-          <w:tab w:val="left" w:pos="5669" w:leader="none"/>
-          <w:tab w:val="left" w:pos="6236" w:leader="none"/>
-          <w:tab w:val="left" w:pos="6803" w:leader="none"/>
-        </w:tabs>
-        <w:rPr>
-          <w:rFonts w:ascii="Helvetica" w:hAnsi="Helvetica"/>
-          <w:color w:val="auto"/>
-          <w:sz w:val="28"/>
-        </w:rPr>
-      </w:pPr>
-      <w:r>
-        <w:rPr>
-          <w:rFonts w:ascii="Helvetica" w:hAnsi="Helvetica"/>
-          <w:color w:val="auto"/>
-          <w:sz w:val="28"/>
-        </w:rPr>
-      </w:r>
-    </w:p>
-    <w:p>
-      <w:pPr>
-        <w:pStyle w:val="Normal"/>
-        <w:tabs>
-          <w:tab w:val="clear" w:pos="720"/>
+          <w:tab w:val="left" w:pos="566" w:leader="none"/>
+          <w:tab w:val="left" w:pos="1133" w:leader="none"/>
+          <w:tab w:val="left" w:pos="1700" w:leader="none"/>
+          <w:tab w:val="left" w:pos="2267" w:leader="none"/>
+          <w:tab w:val="left" w:pos="2834" w:leader="none"/>
+          <w:tab w:val="left" w:pos="3401" w:leader="none"/>
+          <w:tab w:val="left" w:pos="3968" w:leader="none"/>
+          <w:tab w:val="left" w:pos="4535" w:leader="none"/>
+          <w:tab w:val="left" w:pos="5102" w:leader="none"/>
+          <w:tab w:val="left" w:pos="5669" w:leader="none"/>
+          <w:tab w:val="left" w:pos="6236" w:leader="none"/>
+          <w:tab w:val="left" w:pos="6803" w:leader="none"/>
+        </w:tabs>
+        <w:rPr>
+          <w:rFonts w:ascii="Helvetica" w:hAnsi="Helvetica"/>
+          <w:color w:val="auto"/>
+          <w:sz w:val="28"/>
+        </w:rPr>
+      </w:pPr>
+      <w:r>
+        <w:rPr>
+          <w:rFonts w:ascii="Helvetica" w:hAnsi="Helvetica"/>
+          <w:color w:val="auto"/>
+          <w:sz w:val="28"/>
+        </w:rPr>
+      </w:r>
+    </w:p>
+    <w:p>
+      <w:pPr>
+        <w:pStyle w:val="Normal"/>
+        <w:tabs>
           <w:tab w:val="left" w:pos="566" w:leader="none"/>
           <w:tab w:val="left" w:pos="1133" w:leader="none"/>
           <w:tab w:val="left" w:pos="1700" w:leader="none"/>
@@ -96,39 +93,37 @@
       <w:pPr>
         <w:pStyle w:val="Normal"/>
         <w:tabs>
-          <w:tab w:val="clear" w:pos="720"/>
-          <w:tab w:val="left" w:pos="566" w:leader="none"/>
-          <w:tab w:val="left" w:pos="1133" w:leader="none"/>
-          <w:tab w:val="left" w:pos="1700" w:leader="none"/>
-          <w:tab w:val="left" w:pos="2267" w:leader="none"/>
-          <w:tab w:val="left" w:pos="2834" w:leader="none"/>
-          <w:tab w:val="left" w:pos="3401" w:leader="none"/>
-          <w:tab w:val="left" w:pos="3968" w:leader="none"/>
-          <w:tab w:val="left" w:pos="4535" w:leader="none"/>
-          <w:tab w:val="left" w:pos="5102" w:leader="none"/>
-          <w:tab w:val="left" w:pos="5669" w:leader="none"/>
-          <w:tab w:val="left" w:pos="6236" w:leader="none"/>
-          <w:tab w:val="left" w:pos="6803" w:leader="none"/>
-        </w:tabs>
-        <w:rPr>
-          <w:rFonts w:ascii="Helvetica" w:hAnsi="Helvetica"/>
-          <w:color w:val="auto"/>
-          <w:sz w:val="28"/>
-        </w:rPr>
-      </w:pPr>
-      <w:r>
-        <w:rPr>
-          <w:rFonts w:ascii="Helvetica" w:hAnsi="Helvetica"/>
-          <w:color w:val="auto"/>
-          <w:sz w:val="28"/>
-        </w:rPr>
-      </w:r>
-    </w:p>
-    <w:p>
-      <w:pPr>
-        <w:pStyle w:val="Normal"/>
-        <w:tabs>
-          <w:tab w:val="clear" w:pos="720"/>
+          <w:tab w:val="left" w:pos="566" w:leader="none"/>
+          <w:tab w:val="left" w:pos="1133" w:leader="none"/>
+          <w:tab w:val="left" w:pos="1700" w:leader="none"/>
+          <w:tab w:val="left" w:pos="2267" w:leader="none"/>
+          <w:tab w:val="left" w:pos="2834" w:leader="none"/>
+          <w:tab w:val="left" w:pos="3401" w:leader="none"/>
+          <w:tab w:val="left" w:pos="3968" w:leader="none"/>
+          <w:tab w:val="left" w:pos="4535" w:leader="none"/>
+          <w:tab w:val="left" w:pos="5102" w:leader="none"/>
+          <w:tab w:val="left" w:pos="5669" w:leader="none"/>
+          <w:tab w:val="left" w:pos="6236" w:leader="none"/>
+          <w:tab w:val="left" w:pos="6803" w:leader="none"/>
+        </w:tabs>
+        <w:rPr>
+          <w:rFonts w:ascii="Helvetica" w:hAnsi="Helvetica"/>
+          <w:color w:val="auto"/>
+          <w:sz w:val="28"/>
+        </w:rPr>
+      </w:pPr>
+      <w:r>
+        <w:rPr>
+          <w:rFonts w:ascii="Helvetica" w:hAnsi="Helvetica"/>
+          <w:color w:val="auto"/>
+          <w:sz w:val="28"/>
+        </w:rPr>
+      </w:r>
+    </w:p>
+    <w:p>
+      <w:pPr>
+        <w:pStyle w:val="Normal"/>
+        <w:tabs>
           <w:tab w:val="left" w:pos="566" w:leader="none"/>
           <w:tab w:val="left" w:pos="1133" w:leader="none"/>
           <w:tab w:val="left" w:pos="1700" w:leader="none"/>
@@ -157,39 +152,37 @@
       <w:pPr>
         <w:pStyle w:val="Normal"/>
         <w:tabs>
-          <w:tab w:val="clear" w:pos="720"/>
-          <w:tab w:val="left" w:pos="566" w:leader="none"/>
-          <w:tab w:val="left" w:pos="1133" w:leader="none"/>
-          <w:tab w:val="left" w:pos="1700" w:leader="none"/>
-          <w:tab w:val="left" w:pos="2267" w:leader="none"/>
-          <w:tab w:val="left" w:pos="2834" w:leader="none"/>
-          <w:tab w:val="left" w:pos="3401" w:leader="none"/>
-          <w:tab w:val="left" w:pos="3968" w:leader="none"/>
-          <w:tab w:val="left" w:pos="4535" w:leader="none"/>
-          <w:tab w:val="left" w:pos="5102" w:leader="none"/>
-          <w:tab w:val="left" w:pos="5669" w:leader="none"/>
-          <w:tab w:val="left" w:pos="6236" w:leader="none"/>
-          <w:tab w:val="left" w:pos="6803" w:leader="none"/>
-        </w:tabs>
-        <w:rPr>
-          <w:rFonts w:ascii="Helvetica" w:hAnsi="Helvetica"/>
-          <w:color w:val="auto"/>
-          <w:sz w:val="28"/>
-        </w:rPr>
-      </w:pPr>
-      <w:r>
-        <w:rPr>
-          <w:rFonts w:ascii="Helvetica" w:hAnsi="Helvetica"/>
-          <w:color w:val="auto"/>
-          <w:sz w:val="28"/>
-        </w:rPr>
-      </w:r>
-    </w:p>
-    <w:p>
-      <w:pPr>
-        <w:pStyle w:val="Normal"/>
-        <w:tabs>
-          <w:tab w:val="clear" w:pos="720"/>
+          <w:tab w:val="left" w:pos="566" w:leader="none"/>
+          <w:tab w:val="left" w:pos="1133" w:leader="none"/>
+          <w:tab w:val="left" w:pos="1700" w:leader="none"/>
+          <w:tab w:val="left" w:pos="2267" w:leader="none"/>
+          <w:tab w:val="left" w:pos="2834" w:leader="none"/>
+          <w:tab w:val="left" w:pos="3401" w:leader="none"/>
+          <w:tab w:val="left" w:pos="3968" w:leader="none"/>
+          <w:tab w:val="left" w:pos="4535" w:leader="none"/>
+          <w:tab w:val="left" w:pos="5102" w:leader="none"/>
+          <w:tab w:val="left" w:pos="5669" w:leader="none"/>
+          <w:tab w:val="left" w:pos="6236" w:leader="none"/>
+          <w:tab w:val="left" w:pos="6803" w:leader="none"/>
+        </w:tabs>
+        <w:rPr>
+          <w:rFonts w:ascii="Helvetica" w:hAnsi="Helvetica"/>
+          <w:color w:val="auto"/>
+          <w:sz w:val="28"/>
+        </w:rPr>
+      </w:pPr>
+      <w:r>
+        <w:rPr>
+          <w:rFonts w:ascii="Helvetica" w:hAnsi="Helvetica"/>
+          <w:color w:val="auto"/>
+          <w:sz w:val="28"/>
+        </w:rPr>
+      </w:r>
+    </w:p>
+    <w:p>
+      <w:pPr>
+        <w:pStyle w:val="Normal"/>
+        <w:tabs>
           <w:tab w:val="left" w:pos="566" w:leader="none"/>
           <w:tab w:val="left" w:pos="1133" w:leader="none"/>
           <w:tab w:val="left" w:pos="1700" w:leader="none"/>
@@ -218,71 +211,68 @@
       <w:pPr>
         <w:pStyle w:val="Normal"/>
         <w:tabs>
-          <w:tab w:val="clear" w:pos="720"/>
-          <w:tab w:val="left" w:pos="566" w:leader="none"/>
-          <w:tab w:val="left" w:pos="1133" w:leader="none"/>
-          <w:tab w:val="left" w:pos="1700" w:leader="none"/>
-          <w:tab w:val="left" w:pos="2267" w:leader="none"/>
-          <w:tab w:val="left" w:pos="2834" w:leader="none"/>
-          <w:tab w:val="left" w:pos="3401" w:leader="none"/>
-          <w:tab w:val="left" w:pos="3968" w:leader="none"/>
-          <w:tab w:val="left" w:pos="4535" w:leader="none"/>
-          <w:tab w:val="left" w:pos="5102" w:leader="none"/>
-          <w:tab w:val="left" w:pos="5669" w:leader="none"/>
-          <w:tab w:val="left" w:pos="6236" w:leader="none"/>
-          <w:tab w:val="left" w:pos="6803" w:leader="none"/>
-        </w:tabs>
-        <w:rPr>
-          <w:rFonts w:ascii="Helvetica" w:hAnsi="Helvetica"/>
-          <w:color w:val="auto"/>
-          <w:sz w:val="28"/>
-        </w:rPr>
-      </w:pPr>
-      <w:r>
-        <w:rPr>
-          <w:rFonts w:ascii="Helvetica" w:hAnsi="Helvetica"/>
-          <w:color w:val="auto"/>
-          <w:sz w:val="28"/>
-        </w:rPr>
-      </w:r>
-    </w:p>
-    <w:p>
-      <w:pPr>
-        <w:pStyle w:val="Normal"/>
-        <w:tabs>
-          <w:tab w:val="clear" w:pos="720"/>
-          <w:tab w:val="left" w:pos="566" w:leader="none"/>
-          <w:tab w:val="left" w:pos="1133" w:leader="none"/>
-          <w:tab w:val="left" w:pos="1700" w:leader="none"/>
-          <w:tab w:val="left" w:pos="2267" w:leader="none"/>
-          <w:tab w:val="left" w:pos="2834" w:leader="none"/>
-          <w:tab w:val="left" w:pos="3401" w:leader="none"/>
-          <w:tab w:val="left" w:pos="3968" w:leader="none"/>
-          <w:tab w:val="left" w:pos="4535" w:leader="none"/>
-          <w:tab w:val="left" w:pos="5102" w:leader="none"/>
-          <w:tab w:val="left" w:pos="5669" w:leader="none"/>
-          <w:tab w:val="left" w:pos="6236" w:leader="none"/>
-          <w:tab w:val="left" w:pos="6803" w:leader="none"/>
-        </w:tabs>
-        <w:rPr>
-          <w:rFonts w:ascii="Helvetica" w:hAnsi="Helvetica"/>
-          <w:color w:val="auto"/>
-          <w:sz w:val="28"/>
-        </w:rPr>
-      </w:pPr>
-      <w:r>
-        <w:rPr>
-          <w:rFonts w:ascii="Helvetica" w:hAnsi="Helvetica"/>
-          <w:color w:val="auto"/>
-          <w:sz w:val="28"/>
-        </w:rPr>
-      </w:r>
-    </w:p>
-    <w:p>
-      <w:pPr>
-        <w:pStyle w:val="Normal"/>
-        <w:tabs>
-          <w:tab w:val="clear" w:pos="720"/>
+          <w:tab w:val="left" w:pos="566" w:leader="none"/>
+          <w:tab w:val="left" w:pos="1133" w:leader="none"/>
+          <w:tab w:val="left" w:pos="1700" w:leader="none"/>
+          <w:tab w:val="left" w:pos="2267" w:leader="none"/>
+          <w:tab w:val="left" w:pos="2834" w:leader="none"/>
+          <w:tab w:val="left" w:pos="3401" w:leader="none"/>
+          <w:tab w:val="left" w:pos="3968" w:leader="none"/>
+          <w:tab w:val="left" w:pos="4535" w:leader="none"/>
+          <w:tab w:val="left" w:pos="5102" w:leader="none"/>
+          <w:tab w:val="left" w:pos="5669" w:leader="none"/>
+          <w:tab w:val="left" w:pos="6236" w:leader="none"/>
+          <w:tab w:val="left" w:pos="6803" w:leader="none"/>
+        </w:tabs>
+        <w:rPr>
+          <w:rFonts w:ascii="Helvetica" w:hAnsi="Helvetica"/>
+          <w:color w:val="auto"/>
+          <w:sz w:val="28"/>
+        </w:rPr>
+      </w:pPr>
+      <w:r>
+        <w:rPr>
+          <w:rFonts w:ascii="Helvetica" w:hAnsi="Helvetica"/>
+          <w:color w:val="auto"/>
+          <w:sz w:val="28"/>
+        </w:rPr>
+      </w:r>
+    </w:p>
+    <w:p>
+      <w:pPr>
+        <w:pStyle w:val="Normal"/>
+        <w:tabs>
+          <w:tab w:val="left" w:pos="566" w:leader="none"/>
+          <w:tab w:val="left" w:pos="1133" w:leader="none"/>
+          <w:tab w:val="left" w:pos="1700" w:leader="none"/>
+          <w:tab w:val="left" w:pos="2267" w:leader="none"/>
+          <w:tab w:val="left" w:pos="2834" w:leader="none"/>
+          <w:tab w:val="left" w:pos="3401" w:leader="none"/>
+          <w:tab w:val="left" w:pos="3968" w:leader="none"/>
+          <w:tab w:val="left" w:pos="4535" w:leader="none"/>
+          <w:tab w:val="left" w:pos="5102" w:leader="none"/>
+          <w:tab w:val="left" w:pos="5669" w:leader="none"/>
+          <w:tab w:val="left" w:pos="6236" w:leader="none"/>
+          <w:tab w:val="left" w:pos="6803" w:leader="none"/>
+        </w:tabs>
+        <w:rPr>
+          <w:rFonts w:ascii="Helvetica" w:hAnsi="Helvetica"/>
+          <w:color w:val="auto"/>
+          <w:sz w:val="28"/>
+        </w:rPr>
+      </w:pPr>
+      <w:r>
+        <w:rPr>
+          <w:rFonts w:ascii="Helvetica" w:hAnsi="Helvetica"/>
+          <w:color w:val="auto"/>
+          <w:sz w:val="28"/>
+        </w:rPr>
+      </w:r>
+    </w:p>
+    <w:p>
+      <w:pPr>
+        <w:pStyle w:val="Normal"/>
+        <w:tabs>
           <w:tab w:val="left" w:pos="566" w:leader="none"/>
           <w:tab w:val="left" w:pos="1133" w:leader="none"/>
           <w:tab w:val="left" w:pos="1700" w:leader="none"/>
@@ -312,7 +302,6 @@
       <w:pPr>
         <w:pStyle w:val="Normal"/>
         <w:tabs>
-          <w:tab w:val="clear" w:pos="720"/>
           <w:tab w:val="left" w:pos="566" w:leader="none"/>
           <w:tab w:val="left" w:pos="1133" w:leader="none"/>
           <w:tab w:val="left" w:pos="1700" w:leader="none"/>
@@ -342,7 +331,6 @@
       <w:pPr>
         <w:pStyle w:val="Normal"/>
         <w:tabs>
-          <w:tab w:val="clear" w:pos="720"/>
           <w:tab w:val="left" w:pos="566" w:leader="none"/>
           <w:tab w:val="left" w:pos="1133" w:leader="none"/>
           <w:tab w:val="left" w:pos="1700" w:leader="none"/>
@@ -372,7 +360,6 @@
       <w:pPr>
         <w:pStyle w:val="Normal"/>
         <w:tabs>
-          <w:tab w:val="clear" w:pos="720"/>
           <w:tab w:val="left" w:pos="566" w:leader="none"/>
           <w:tab w:val="left" w:pos="1133" w:leader="none"/>
           <w:tab w:val="left" w:pos="1700" w:leader="none"/>
@@ -402,7 +389,6 @@
       <w:pPr>
         <w:pStyle w:val="Normal"/>
         <w:tabs>
-          <w:tab w:val="clear" w:pos="720"/>
           <w:tab w:val="left" w:pos="566" w:leader="none"/>
           <w:tab w:val="left" w:pos="1133" w:leader="none"/>
           <w:tab w:val="left" w:pos="1700" w:leader="none"/>
@@ -432,7 +418,6 @@
       <w:pPr>
         <w:pStyle w:val="Normal"/>
         <w:tabs>
-          <w:tab w:val="clear" w:pos="720"/>
           <w:tab w:val="left" w:pos="566" w:leader="none"/>
           <w:tab w:val="left" w:pos="1133" w:leader="none"/>
           <w:tab w:val="left" w:pos="1700" w:leader="none"/>
@@ -462,42 +447,69 @@
       <w:pPr>
         <w:pStyle w:val="Normal"/>
         <w:tabs>
-          <w:tab w:val="clear" w:pos="720"/>
-          <w:tab w:val="left" w:pos="566" w:leader="none"/>
-          <w:tab w:val="left" w:pos="1133" w:leader="none"/>
-          <w:tab w:val="left" w:pos="1700" w:leader="none"/>
-          <w:tab w:val="left" w:pos="2267" w:leader="none"/>
-          <w:tab w:val="left" w:pos="2834" w:leader="none"/>
-          <w:tab w:val="left" w:pos="3401" w:leader="none"/>
-          <w:tab w:val="left" w:pos="3968" w:leader="none"/>
-          <w:tab w:val="left" w:pos="4535" w:leader="none"/>
-          <w:tab w:val="left" w:pos="5102" w:leader="none"/>
-          <w:tab w:val="left" w:pos="5669" w:leader="none"/>
-          <w:tab w:val="left" w:pos="6236" w:leader="none"/>
-          <w:tab w:val="left" w:pos="6803" w:leader="none"/>
-        </w:tabs>
-        <w:rPr>
-          <w:rFonts w:ascii="Helvetica" w:hAnsi="Helvetica"/>
-          <w:b w:val="false"/>
-          <w:b w:val="false"/>
-          <w:color w:val="auto"/>
-          <w:sz w:val="28"/>
-        </w:rPr>
-      </w:pPr>
-      <w:r>
-        <w:rPr>
-          <w:rFonts w:ascii="Helvetica" w:hAnsi="Helvetica"/>
-          <w:b w:val="false"/>
-          <w:color w:val="auto"/>
-          <w:sz w:val="28"/>
-        </w:rPr>
-      </w:r>
-    </w:p>
-    <w:p>
-      <w:pPr>
-        <w:pStyle w:val="Normal"/>
-        <w:tabs>
-          <w:tab w:val="clear" w:pos="720"/>
+          <w:tab w:val="left" w:pos="566" w:leader="none"/>
+          <w:tab w:val="left" w:pos="1133" w:leader="none"/>
+          <w:tab w:val="left" w:pos="1700" w:leader="none"/>
+          <w:tab w:val="left" w:pos="2267" w:leader="none"/>
+          <w:tab w:val="left" w:pos="2834" w:leader="none"/>
+          <w:tab w:val="left" w:pos="3401" w:leader="none"/>
+          <w:tab w:val="left" w:pos="3968" w:leader="none"/>
+          <w:tab w:val="left" w:pos="4535" w:leader="none"/>
+          <w:tab w:val="left" w:pos="5102" w:leader="none"/>
+          <w:tab w:val="left" w:pos="5669" w:leader="none"/>
+          <w:tab w:val="left" w:pos="6236" w:leader="none"/>
+          <w:tab w:val="left" w:pos="6803" w:leader="none"/>
+        </w:tabs>
+        <w:rPr/>
+      </w:pPr>
+      <w:r>
+        <w:rPr>
+          <w:rFonts w:ascii="Helvetica" w:hAnsi="Helvetica"/>
+          <w:b w:val="false"/>
+          <w:color w:val="auto"/>
+          <w:sz w:val="28"/>
+        </w:rPr>
+        <w:t>register.html</w:t>
+      </w:r>
+    </w:p>
+    <w:p>
+      <w:pPr>
+        <w:pStyle w:val="Normal"/>
+        <w:tabs>
+          <w:tab w:val="left" w:pos="566" w:leader="none"/>
+          <w:tab w:val="left" w:pos="1133" w:leader="none"/>
+          <w:tab w:val="left" w:pos="1700" w:leader="none"/>
+          <w:tab w:val="left" w:pos="2267" w:leader="none"/>
+          <w:tab w:val="left" w:pos="2834" w:leader="none"/>
+          <w:tab w:val="left" w:pos="3401" w:leader="none"/>
+          <w:tab w:val="left" w:pos="3968" w:leader="none"/>
+          <w:tab w:val="left" w:pos="4535" w:leader="none"/>
+          <w:tab w:val="left" w:pos="5102" w:leader="none"/>
+          <w:tab w:val="left" w:pos="5669" w:leader="none"/>
+          <w:tab w:val="left" w:pos="6236" w:leader="none"/>
+          <w:tab w:val="left" w:pos="6803" w:leader="none"/>
+        </w:tabs>
+        <w:rPr>
+          <w:rFonts w:ascii="Helvetica" w:hAnsi="Helvetica"/>
+          <w:b w:val="false"/>
+          <w:b w:val="false"/>
+          <w:color w:val="auto"/>
+          <w:sz w:val="28"/>
+        </w:rPr>
+      </w:pPr>
+      <w:r>
+        <w:rPr>
+          <w:rFonts w:ascii="Helvetica" w:hAnsi="Helvetica"/>
+          <w:b w:val="false"/>
+          <w:color w:val="auto"/>
+          <w:sz w:val="28"/>
+        </w:rPr>
+      </w:r>
+    </w:p>
+    <w:p>
+      <w:pPr>
+        <w:pStyle w:val="Normal"/>
+        <w:tabs>
           <w:tab w:val="left" w:pos="566" w:leader="none"/>
           <w:tab w:val="left" w:pos="1133" w:leader="none"/>
           <w:tab w:val="left" w:pos="1700" w:leader="none"/>
@@ -527,7 +539,6 @@
       <w:pPr>
         <w:pStyle w:val="Normal"/>
         <w:tabs>
-          <w:tab w:val="clear" w:pos="720"/>
           <w:tab w:val="left" w:pos="566" w:leader="none"/>
           <w:tab w:val="left" w:pos="1133" w:leader="none"/>
           <w:tab w:val="left" w:pos="1700" w:leader="none"/>
@@ -557,7 +568,6 @@
       <w:pPr>
         <w:pStyle w:val="Normal"/>
         <w:tabs>
-          <w:tab w:val="clear" w:pos="720"/>
           <w:tab w:val="left" w:pos="566" w:leader="none"/>
           <w:tab w:val="left" w:pos="1133" w:leader="none"/>
           <w:tab w:val="left" w:pos="1700" w:leader="none"/>
@@ -587,7 +597,6 @@
       <w:pPr>
         <w:pStyle w:val="Normal"/>
         <w:tabs>
-          <w:tab w:val="clear" w:pos="720"/>
           <w:tab w:val="left" w:pos="566" w:leader="none"/>
           <w:tab w:val="left" w:pos="1133" w:leader="none"/>
           <w:tab w:val="left" w:pos="1700" w:leader="none"/>
@@ -617,7 +626,6 @@
       <w:pPr>
         <w:pStyle w:val="Normal"/>
         <w:tabs>
-          <w:tab w:val="clear" w:pos="720"/>
           <w:tab w:val="left" w:pos="566" w:leader="none"/>
           <w:tab w:val="left" w:pos="1133" w:leader="none"/>
           <w:tab w:val="left" w:pos="1700" w:leader="none"/>
@@ -647,7 +655,6 @@
       <w:pPr>
         <w:pStyle w:val="Normal"/>
         <w:tabs>
-          <w:tab w:val="clear" w:pos="720"/>
           <w:tab w:val="left" w:pos="566" w:leader="none"/>
           <w:tab w:val="left" w:pos="1133" w:leader="none"/>
           <w:tab w:val="left" w:pos="1700" w:leader="none"/>
@@ -730,77 +737,74 @@
       <w:pPr>
         <w:pStyle w:val="Normal"/>
         <w:tabs>
-          <w:tab w:val="clear" w:pos="720"/>
-          <w:tab w:val="left" w:pos="566" w:leader="none"/>
-          <w:tab w:val="left" w:pos="1133" w:leader="none"/>
-          <w:tab w:val="left" w:pos="1700" w:leader="none"/>
-          <w:tab w:val="left" w:pos="2267" w:leader="none"/>
-          <w:tab w:val="left" w:pos="2834" w:leader="none"/>
-          <w:tab w:val="left" w:pos="3401" w:leader="none"/>
-          <w:tab w:val="left" w:pos="3968" w:leader="none"/>
-          <w:tab w:val="left" w:pos="4535" w:leader="none"/>
-          <w:tab w:val="left" w:pos="5102" w:leader="none"/>
-          <w:tab w:val="left" w:pos="5669" w:leader="none"/>
-          <w:tab w:val="left" w:pos="6236" w:leader="none"/>
-          <w:tab w:val="left" w:pos="6803" w:leader="none"/>
-        </w:tabs>
-        <w:rPr>
-          <w:rFonts w:ascii="Helvetica" w:hAnsi="Helvetica"/>
-          <w:b w:val="false"/>
-          <w:b w:val="false"/>
-          <w:color w:val="auto"/>
-          <w:sz w:val="28"/>
-        </w:rPr>
-      </w:pPr>
-      <w:r>
-        <w:rPr>
-          <w:rFonts w:ascii="Helvetica" w:hAnsi="Helvetica"/>
-          <w:b w:val="false"/>
-          <w:color w:val="auto"/>
-          <w:sz w:val="28"/>
-        </w:rPr>
-      </w:r>
-    </w:p>
-    <w:p>
-      <w:pPr>
-        <w:pStyle w:val="Normal"/>
-        <w:tabs>
-          <w:tab w:val="clear" w:pos="720"/>
-          <w:tab w:val="left" w:pos="566" w:leader="none"/>
-          <w:tab w:val="left" w:pos="1133" w:leader="none"/>
-          <w:tab w:val="left" w:pos="1700" w:leader="none"/>
-          <w:tab w:val="left" w:pos="2267" w:leader="none"/>
-          <w:tab w:val="left" w:pos="2834" w:leader="none"/>
-          <w:tab w:val="left" w:pos="3401" w:leader="none"/>
-          <w:tab w:val="left" w:pos="3968" w:leader="none"/>
-          <w:tab w:val="left" w:pos="4535" w:leader="none"/>
-          <w:tab w:val="left" w:pos="5102" w:leader="none"/>
-          <w:tab w:val="left" w:pos="5669" w:leader="none"/>
-          <w:tab w:val="left" w:pos="6236" w:leader="none"/>
-          <w:tab w:val="left" w:pos="6803" w:leader="none"/>
-        </w:tabs>
-        <w:rPr>
-          <w:rFonts w:ascii="Helvetica" w:hAnsi="Helvetica"/>
-          <w:b w:val="false"/>
-          <w:b w:val="false"/>
-          <w:color w:val="auto"/>
-          <w:sz w:val="28"/>
-        </w:rPr>
-      </w:pPr>
-      <w:r>
-        <w:rPr>
-          <w:rFonts w:ascii="Helvetica" w:hAnsi="Helvetica"/>
-          <w:b w:val="false"/>
-          <w:color w:val="auto"/>
-          <w:sz w:val="28"/>
-        </w:rPr>
-      </w:r>
-    </w:p>
-    <w:p>
-      <w:pPr>
-        <w:pStyle w:val="Normal"/>
-        <w:tabs>
-          <w:tab w:val="clear" w:pos="720"/>
+          <w:tab w:val="left" w:pos="566" w:leader="none"/>
+          <w:tab w:val="left" w:pos="1133" w:leader="none"/>
+          <w:tab w:val="left" w:pos="1700" w:leader="none"/>
+          <w:tab w:val="left" w:pos="2267" w:leader="none"/>
+          <w:tab w:val="left" w:pos="2834" w:leader="none"/>
+          <w:tab w:val="left" w:pos="3401" w:leader="none"/>
+          <w:tab w:val="left" w:pos="3968" w:leader="none"/>
+          <w:tab w:val="left" w:pos="4535" w:leader="none"/>
+          <w:tab w:val="left" w:pos="5102" w:leader="none"/>
+          <w:tab w:val="left" w:pos="5669" w:leader="none"/>
+          <w:tab w:val="left" w:pos="6236" w:leader="none"/>
+          <w:tab w:val="left" w:pos="6803" w:leader="none"/>
+        </w:tabs>
+        <w:rPr>
+          <w:rFonts w:ascii="Helvetica" w:hAnsi="Helvetica"/>
+          <w:b w:val="false"/>
+          <w:b w:val="false"/>
+          <w:color w:val="auto"/>
+          <w:sz w:val="28"/>
+        </w:rPr>
+      </w:pPr>
+      <w:r>
+        <w:rPr>
+          <w:rFonts w:ascii="Helvetica" w:hAnsi="Helvetica"/>
+          <w:b w:val="false"/>
+          <w:color w:val="auto"/>
+          <w:sz w:val="28"/>
+        </w:rPr>
+      </w:r>
+    </w:p>
+    <w:p>
+      <w:pPr>
+        <w:pStyle w:val="Normal"/>
+        <w:tabs>
+          <w:tab w:val="left" w:pos="566" w:leader="none"/>
+          <w:tab w:val="left" w:pos="1133" w:leader="none"/>
+          <w:tab w:val="left" w:pos="1700" w:leader="none"/>
+          <w:tab w:val="left" w:pos="2267" w:leader="none"/>
+          <w:tab w:val="left" w:pos="2834" w:leader="none"/>
+          <w:tab w:val="left" w:pos="3401" w:leader="none"/>
+          <w:tab w:val="left" w:pos="3968" w:leader="none"/>
+          <w:tab w:val="left" w:pos="4535" w:leader="none"/>
+          <w:tab w:val="left" w:pos="5102" w:leader="none"/>
+          <w:tab w:val="left" w:pos="5669" w:leader="none"/>
+          <w:tab w:val="left" w:pos="6236" w:leader="none"/>
+          <w:tab w:val="left" w:pos="6803" w:leader="none"/>
+        </w:tabs>
+        <w:rPr>
+          <w:rFonts w:ascii="Helvetica" w:hAnsi="Helvetica"/>
+          <w:b w:val="false"/>
+          <w:b w:val="false"/>
+          <w:color w:val="auto"/>
+          <w:sz w:val="28"/>
+        </w:rPr>
+      </w:pPr>
+      <w:r>
+        <w:rPr>
+          <w:rFonts w:ascii="Helvetica" w:hAnsi="Helvetica"/>
+          <w:b w:val="false"/>
+          <w:color w:val="auto"/>
+          <w:sz w:val="28"/>
+        </w:rPr>
+      </w:r>
+    </w:p>
+    <w:p>
+      <w:pPr>
+        <w:pStyle w:val="Normal"/>
+        <w:tabs>
           <w:tab w:val="left" w:pos="566" w:leader="none"/>
           <w:tab w:val="left" w:pos="1133" w:leader="none"/>
           <w:tab w:val="left" w:pos="1700" w:leader="none"/>
@@ -830,7 +834,6 @@
       <w:pPr>
         <w:pStyle w:val="Normal"/>
         <w:tabs>
-          <w:tab w:val="clear" w:pos="720"/>
           <w:tab w:val="left" w:pos="566" w:leader="none"/>
           <w:tab w:val="left" w:pos="1133" w:leader="none"/>
           <w:tab w:val="left" w:pos="1700" w:leader="none"/>
@@ -860,7 +863,6 @@
       <w:pPr>
         <w:pStyle w:val="Normal"/>
         <w:tabs>
-          <w:tab w:val="clear" w:pos="720"/>
           <w:tab w:val="left" w:pos="566" w:leader="none"/>
           <w:tab w:val="left" w:pos="1133" w:leader="none"/>
           <w:tab w:val="left" w:pos="1700" w:leader="none"/>
@@ -902,7 +904,6 @@
       <w:pPr>
         <w:pStyle w:val="Normal"/>
         <w:tabs>
-          <w:tab w:val="clear" w:pos="720"/>
           <w:tab w:val="left" w:pos="566" w:leader="none"/>
           <w:tab w:val="left" w:pos="1133" w:leader="none"/>
           <w:tab w:val="left" w:pos="1700" w:leader="none"/>
@@ -944,7 +945,6 @@
       <w:pPr>
         <w:pStyle w:val="Normal"/>
         <w:tabs>
-          <w:tab w:val="clear" w:pos="720"/>
           <w:tab w:val="left" w:pos="566" w:leader="none"/>
           <w:tab w:val="left" w:pos="1133" w:leader="none"/>
           <w:tab w:val="left" w:pos="1700" w:leader="none"/>
@@ -1000,7 +1000,6 @@
       <w:pPr>
         <w:pStyle w:val="Normal"/>
         <w:tabs>
-          <w:tab w:val="clear" w:pos="720"/>
           <w:tab w:val="left" w:pos="566" w:leader="none"/>
           <w:tab w:val="left" w:pos="1133" w:leader="none"/>
           <w:tab w:val="left" w:pos="1700" w:leader="none"/>
@@ -1030,7 +1029,6 @@
       <w:pPr>
         <w:pStyle w:val="Normal"/>
         <w:tabs>
-          <w:tab w:val="clear" w:pos="720"/>
           <w:tab w:val="left" w:pos="566" w:leader="none"/>
           <w:tab w:val="left" w:pos="1133" w:leader="none"/>
           <w:tab w:val="left" w:pos="1700" w:leader="none"/>
@@ -1060,7 +1058,6 @@
       <w:pPr>
         <w:pStyle w:val="Normal"/>
         <w:tabs>
-          <w:tab w:val="clear" w:pos="720"/>
           <w:tab w:val="left" w:pos="566" w:leader="none"/>
           <w:tab w:val="left" w:pos="1133" w:leader="none"/>
           <w:tab w:val="left" w:pos="1700" w:leader="none"/>
@@ -1101,7 +1098,6 @@
       <w:pPr>
         <w:pStyle w:val="Normal"/>
         <w:tabs>
-          <w:tab w:val="clear" w:pos="720"/>
           <w:tab w:val="left" w:pos="566" w:leader="none"/>
           <w:tab w:val="left" w:pos="1133" w:leader="none"/>
           <w:tab w:val="left" w:pos="1700" w:leader="none"/>
@@ -1133,46 +1129,44 @@
       <w:pPr>
         <w:pStyle w:val="Normal"/>
         <w:tabs>
-          <w:tab w:val="clear" w:pos="720"/>
-          <w:tab w:val="left" w:pos="566" w:leader="none"/>
-          <w:tab w:val="left" w:pos="1133" w:leader="none"/>
-          <w:tab w:val="left" w:pos="1700" w:leader="none"/>
-          <w:tab w:val="left" w:pos="2267" w:leader="none"/>
-          <w:tab w:val="left" w:pos="2834" w:leader="none"/>
-          <w:tab w:val="left" w:pos="3401" w:leader="none"/>
-          <w:tab w:val="left" w:pos="3968" w:leader="none"/>
-          <w:tab w:val="left" w:pos="4535" w:leader="none"/>
-          <w:tab w:val="left" w:pos="5102" w:leader="none"/>
-          <w:tab w:val="left" w:pos="5669" w:leader="none"/>
-          <w:tab w:val="left" w:pos="6236" w:leader="none"/>
-          <w:tab w:val="left" w:pos="6803" w:leader="none"/>
-        </w:tabs>
-        <w:rPr>
-          <w:rFonts w:ascii="Helvetica" w:hAnsi="Helvetica"/>
-          <w:b w:val="false"/>
-          <w:b w:val="false"/>
-          <w:color w:val="auto"/>
-          <w:spacing w:val="0"/>
-          <w:kern w:val="2"/>
-          <w:sz w:val="28"/>
-        </w:rPr>
-      </w:pPr>
-      <w:r>
-        <w:rPr>
-          <w:rFonts w:ascii="Helvetica" w:hAnsi="Helvetica"/>
-          <w:b w:val="false"/>
-          <w:color w:val="auto"/>
-          <w:spacing w:val="0"/>
-          <w:kern w:val="2"/>
-          <w:sz w:val="28"/>
-        </w:rPr>
-      </w:r>
-    </w:p>
-    <w:p>
-      <w:pPr>
-        <w:pStyle w:val="Normal"/>
-        <w:tabs>
-          <w:tab w:val="clear" w:pos="720"/>
+          <w:tab w:val="left" w:pos="566" w:leader="none"/>
+          <w:tab w:val="left" w:pos="1133" w:leader="none"/>
+          <w:tab w:val="left" w:pos="1700" w:leader="none"/>
+          <w:tab w:val="left" w:pos="2267" w:leader="none"/>
+          <w:tab w:val="left" w:pos="2834" w:leader="none"/>
+          <w:tab w:val="left" w:pos="3401" w:leader="none"/>
+          <w:tab w:val="left" w:pos="3968" w:leader="none"/>
+          <w:tab w:val="left" w:pos="4535" w:leader="none"/>
+          <w:tab w:val="left" w:pos="5102" w:leader="none"/>
+          <w:tab w:val="left" w:pos="5669" w:leader="none"/>
+          <w:tab w:val="left" w:pos="6236" w:leader="none"/>
+          <w:tab w:val="left" w:pos="6803" w:leader="none"/>
+        </w:tabs>
+        <w:rPr>
+          <w:rFonts w:ascii="Helvetica" w:hAnsi="Helvetica"/>
+          <w:b w:val="false"/>
+          <w:b w:val="false"/>
+          <w:color w:val="auto"/>
+          <w:spacing w:val="0"/>
+          <w:kern w:val="2"/>
+          <w:sz w:val="28"/>
+        </w:rPr>
+      </w:pPr>
+      <w:r>
+        <w:rPr>
+          <w:rFonts w:ascii="Helvetica" w:hAnsi="Helvetica"/>
+          <w:b w:val="false"/>
+          <w:color w:val="auto"/>
+          <w:spacing w:val="0"/>
+          <w:kern w:val="2"/>
+          <w:sz w:val="28"/>
+        </w:rPr>
+      </w:r>
+    </w:p>
+    <w:p>
+      <w:pPr>
+        <w:pStyle w:val="Normal"/>
+        <w:tabs>
           <w:tab w:val="left" w:pos="566" w:leader="none"/>
           <w:tab w:val="left" w:pos="1133" w:leader="none"/>
           <w:tab w:val="left" w:pos="1700" w:leader="none"/>
@@ -1204,7 +1198,6 @@
       <w:pPr>
         <w:pStyle w:val="Normal"/>
         <w:tabs>
-          <w:tab w:val="clear" w:pos="720"/>
           <w:tab w:val="left" w:pos="566" w:leader="none"/>
           <w:tab w:val="left" w:pos="1133" w:leader="none"/>
           <w:tab w:val="left" w:pos="1700" w:leader="none"/>
@@ -1437,7 +1430,6 @@
       <w:pPr>
         <w:pStyle w:val="Normal"/>
         <w:tabs>
-          <w:tab w:val="clear" w:pos="720"/>
           <w:tab w:val="left" w:pos="566" w:leader="none"/>
           <w:tab w:val="left" w:pos="1133" w:leader="none"/>
           <w:tab w:val="left" w:pos="1700" w:leader="none"/>
@@ -1476,7 +1468,6 @@
       <w:pPr>
         <w:pStyle w:val="Normal"/>
         <w:tabs>
-          <w:tab w:val="clear" w:pos="720"/>
           <w:tab w:val="left" w:pos="566" w:leader="none"/>
           <w:tab w:val="left" w:pos="1133" w:leader="none"/>
           <w:tab w:val="left" w:pos="1700" w:leader="none"/>
@@ -1508,7 +1499,6 @@
       <w:pPr>
         <w:pStyle w:val="Normal"/>
         <w:tabs>
-          <w:tab w:val="clear" w:pos="720"/>
           <w:tab w:val="left" w:pos="566" w:leader="none"/>
           <w:tab w:val="left" w:pos="1133" w:leader="none"/>
           <w:tab w:val="left" w:pos="1700" w:leader="none"/>
@@ -1540,7 +1530,6 @@
       <w:pPr>
         <w:pStyle w:val="Normal"/>
         <w:tabs>
-          <w:tab w:val="clear" w:pos="720"/>
           <w:tab w:val="left" w:pos="566" w:leader="none"/>
           <w:tab w:val="left" w:pos="1133" w:leader="none"/>
           <w:tab w:val="left" w:pos="1700" w:leader="none"/>
@@ -1572,7 +1561,6 @@
       <w:pPr>
         <w:pStyle w:val="Normal"/>
         <w:tabs>
-          <w:tab w:val="clear" w:pos="720"/>
           <w:tab w:val="left" w:pos="566" w:leader="none"/>
           <w:tab w:val="left" w:pos="1133" w:leader="none"/>
           <w:tab w:val="left" w:pos="1700" w:leader="none"/>
@@ -1604,7 +1592,6 @@
       <w:pPr>
         <w:pStyle w:val="Normal"/>
         <w:tabs>
-          <w:tab w:val="clear" w:pos="720"/>
           <w:tab w:val="left" w:pos="566" w:leader="none"/>
           <w:tab w:val="left" w:pos="1133" w:leader="none"/>
           <w:tab w:val="left" w:pos="1700" w:leader="none"/>
@@ -1636,85 +1623,82 @@
       <w:pPr>
         <w:pStyle w:val="Normal"/>
         <w:tabs>
-          <w:tab w:val="clear" w:pos="720"/>
-          <w:tab w:val="left" w:pos="566" w:leader="none"/>
-          <w:tab w:val="left" w:pos="1133" w:leader="none"/>
-          <w:tab w:val="left" w:pos="1700" w:leader="none"/>
-          <w:tab w:val="left" w:pos="2267" w:leader="none"/>
-          <w:tab w:val="left" w:pos="2834" w:leader="none"/>
-          <w:tab w:val="left" w:pos="3401" w:leader="none"/>
-          <w:tab w:val="left" w:pos="3968" w:leader="none"/>
-          <w:tab w:val="left" w:pos="4535" w:leader="none"/>
-          <w:tab w:val="left" w:pos="5102" w:leader="none"/>
-          <w:tab w:val="left" w:pos="5669" w:leader="none"/>
-          <w:tab w:val="left" w:pos="6236" w:leader="none"/>
-          <w:tab w:val="left" w:pos="6803" w:leader="none"/>
-        </w:tabs>
-        <w:rPr>
-          <w:rFonts w:ascii="Helvetica" w:hAnsi="Helvetica"/>
-          <w:b w:val="false"/>
-          <w:b w:val="false"/>
-          <w:color w:val="auto"/>
-          <w:spacing w:val="0"/>
-          <w:kern w:val="2"/>
-          <w:sz w:val="28"/>
-        </w:rPr>
-      </w:pPr>
-      <w:r>
-        <w:rPr>
-          <w:rFonts w:ascii="Helvetica" w:hAnsi="Helvetica"/>
-          <w:b w:val="false"/>
-          <w:color w:val="auto"/>
-          <w:spacing w:val="0"/>
-          <w:kern w:val="2"/>
-          <w:sz w:val="28"/>
-        </w:rPr>
-      </w:r>
-    </w:p>
-    <w:p>
-      <w:pPr>
-        <w:pStyle w:val="Normal"/>
-        <w:tabs>
-          <w:tab w:val="clear" w:pos="720"/>
-          <w:tab w:val="left" w:pos="566" w:leader="none"/>
-          <w:tab w:val="left" w:pos="1133" w:leader="none"/>
-          <w:tab w:val="left" w:pos="1700" w:leader="none"/>
-          <w:tab w:val="left" w:pos="2267" w:leader="none"/>
-          <w:tab w:val="left" w:pos="2834" w:leader="none"/>
-          <w:tab w:val="left" w:pos="3401" w:leader="none"/>
-          <w:tab w:val="left" w:pos="3968" w:leader="none"/>
-          <w:tab w:val="left" w:pos="4535" w:leader="none"/>
-          <w:tab w:val="left" w:pos="5102" w:leader="none"/>
-          <w:tab w:val="left" w:pos="5669" w:leader="none"/>
-          <w:tab w:val="left" w:pos="6236" w:leader="none"/>
-          <w:tab w:val="left" w:pos="6803" w:leader="none"/>
-        </w:tabs>
-        <w:rPr>
-          <w:rFonts w:ascii="Helvetica" w:hAnsi="Helvetica"/>
-          <w:b w:val="false"/>
-          <w:b w:val="false"/>
-          <w:color w:val="auto"/>
-          <w:spacing w:val="0"/>
-          <w:kern w:val="2"/>
-          <w:sz w:val="28"/>
-        </w:rPr>
-      </w:pPr>
-      <w:r>
-        <w:rPr>
-          <w:rFonts w:ascii="Helvetica" w:hAnsi="Helvetica"/>
-          <w:b w:val="false"/>
-          <w:color w:val="auto"/>
-          <w:spacing w:val="0"/>
-          <w:kern w:val="2"/>
-          <w:sz w:val="28"/>
-        </w:rPr>
-      </w:r>
-    </w:p>
-    <w:p>
-      <w:pPr>
-        <w:pStyle w:val="Normal"/>
-        <w:tabs>
-          <w:tab w:val="clear" w:pos="720"/>
+          <w:tab w:val="left" w:pos="566" w:leader="none"/>
+          <w:tab w:val="left" w:pos="1133" w:leader="none"/>
+          <w:tab w:val="left" w:pos="1700" w:leader="none"/>
+          <w:tab w:val="left" w:pos="2267" w:leader="none"/>
+          <w:tab w:val="left" w:pos="2834" w:leader="none"/>
+          <w:tab w:val="left" w:pos="3401" w:leader="none"/>
+          <w:tab w:val="left" w:pos="3968" w:leader="none"/>
+          <w:tab w:val="left" w:pos="4535" w:leader="none"/>
+          <w:tab w:val="left" w:pos="5102" w:leader="none"/>
+          <w:tab w:val="left" w:pos="5669" w:leader="none"/>
+          <w:tab w:val="left" w:pos="6236" w:leader="none"/>
+          <w:tab w:val="left" w:pos="6803" w:leader="none"/>
+        </w:tabs>
+        <w:rPr>
+          <w:rFonts w:ascii="Helvetica" w:hAnsi="Helvetica"/>
+          <w:b w:val="false"/>
+          <w:b w:val="false"/>
+          <w:color w:val="auto"/>
+          <w:spacing w:val="0"/>
+          <w:kern w:val="2"/>
+          <w:sz w:val="28"/>
+        </w:rPr>
+      </w:pPr>
+      <w:r>
+        <w:rPr>
+          <w:rFonts w:ascii="Helvetica" w:hAnsi="Helvetica"/>
+          <w:b w:val="false"/>
+          <w:color w:val="auto"/>
+          <w:spacing w:val="0"/>
+          <w:kern w:val="2"/>
+          <w:sz w:val="28"/>
+        </w:rPr>
+      </w:r>
+    </w:p>
+    <w:p>
+      <w:pPr>
+        <w:pStyle w:val="Normal"/>
+        <w:tabs>
+          <w:tab w:val="left" w:pos="566" w:leader="none"/>
+          <w:tab w:val="left" w:pos="1133" w:leader="none"/>
+          <w:tab w:val="left" w:pos="1700" w:leader="none"/>
+          <w:tab w:val="left" w:pos="2267" w:leader="none"/>
+          <w:tab w:val="left" w:pos="2834" w:leader="none"/>
+          <w:tab w:val="left" w:pos="3401" w:leader="none"/>
+          <w:tab w:val="left" w:pos="3968" w:leader="none"/>
+          <w:tab w:val="left" w:pos="4535" w:leader="none"/>
+          <w:tab w:val="left" w:pos="5102" w:leader="none"/>
+          <w:tab w:val="left" w:pos="5669" w:leader="none"/>
+          <w:tab w:val="left" w:pos="6236" w:leader="none"/>
+          <w:tab w:val="left" w:pos="6803" w:leader="none"/>
+        </w:tabs>
+        <w:rPr>
+          <w:rFonts w:ascii="Helvetica" w:hAnsi="Helvetica"/>
+          <w:b w:val="false"/>
+          <w:b w:val="false"/>
+          <w:color w:val="auto"/>
+          <w:spacing w:val="0"/>
+          <w:kern w:val="2"/>
+          <w:sz w:val="28"/>
+        </w:rPr>
+      </w:pPr>
+      <w:r>
+        <w:rPr>
+          <w:rFonts w:ascii="Helvetica" w:hAnsi="Helvetica"/>
+          <w:b w:val="false"/>
+          <w:color w:val="auto"/>
+          <w:spacing w:val="0"/>
+          <w:kern w:val="2"/>
+          <w:sz w:val="28"/>
+        </w:rPr>
+      </w:r>
+    </w:p>
+    <w:p>
+      <w:pPr>
+        <w:pStyle w:val="Normal"/>
+        <w:tabs>
           <w:tab w:val="left" w:pos="566" w:leader="none"/>
           <w:tab w:val="left" w:pos="1133" w:leader="none"/>
           <w:tab w:val="left" w:pos="1700" w:leader="none"/>
@@ -1746,7 +1730,6 @@
       <w:pPr>
         <w:pStyle w:val="Normal"/>
         <w:tabs>
-          <w:tab w:val="clear" w:pos="720"/>
           <w:tab w:val="left" w:pos="566" w:leader="none"/>
           <w:tab w:val="left" w:pos="1133" w:leader="none"/>
           <w:tab w:val="left" w:pos="1700" w:leader="none"/>
@@ -1778,46 +1761,44 @@
       <w:pPr>
         <w:pStyle w:val="Normal"/>
         <w:tabs>
-          <w:tab w:val="clear" w:pos="720"/>
-          <w:tab w:val="left" w:pos="566" w:leader="none"/>
-          <w:tab w:val="left" w:pos="1133" w:leader="none"/>
-          <w:tab w:val="left" w:pos="1700" w:leader="none"/>
-          <w:tab w:val="left" w:pos="2267" w:leader="none"/>
-          <w:tab w:val="left" w:pos="2834" w:leader="none"/>
-          <w:tab w:val="left" w:pos="3401" w:leader="none"/>
-          <w:tab w:val="left" w:pos="3968" w:leader="none"/>
-          <w:tab w:val="left" w:pos="4535" w:leader="none"/>
-          <w:tab w:val="left" w:pos="5102" w:leader="none"/>
-          <w:tab w:val="left" w:pos="5669" w:leader="none"/>
-          <w:tab w:val="left" w:pos="6236" w:leader="none"/>
-          <w:tab w:val="left" w:pos="6803" w:leader="none"/>
-        </w:tabs>
-        <w:rPr>
-          <w:rFonts w:ascii="Helvetica" w:hAnsi="Helvetica"/>
-          <w:b w:val="false"/>
-          <w:b w:val="false"/>
-          <w:color w:val="auto"/>
-          <w:spacing w:val="0"/>
-          <w:kern w:val="2"/>
-          <w:sz w:val="28"/>
-        </w:rPr>
-      </w:pPr>
-      <w:r>
-        <w:rPr>
-          <w:rFonts w:ascii="Helvetica" w:hAnsi="Helvetica"/>
-          <w:b w:val="false"/>
-          <w:color w:val="auto"/>
-          <w:spacing w:val="0"/>
-          <w:kern w:val="2"/>
-          <w:sz w:val="28"/>
-        </w:rPr>
-      </w:r>
-    </w:p>
-    <w:p>
-      <w:pPr>
-        <w:pStyle w:val="Normal"/>
-        <w:tabs>
-          <w:tab w:val="clear" w:pos="720"/>
+          <w:tab w:val="left" w:pos="566" w:leader="none"/>
+          <w:tab w:val="left" w:pos="1133" w:leader="none"/>
+          <w:tab w:val="left" w:pos="1700" w:leader="none"/>
+          <w:tab w:val="left" w:pos="2267" w:leader="none"/>
+          <w:tab w:val="left" w:pos="2834" w:leader="none"/>
+          <w:tab w:val="left" w:pos="3401" w:leader="none"/>
+          <w:tab w:val="left" w:pos="3968" w:leader="none"/>
+          <w:tab w:val="left" w:pos="4535" w:leader="none"/>
+          <w:tab w:val="left" w:pos="5102" w:leader="none"/>
+          <w:tab w:val="left" w:pos="5669" w:leader="none"/>
+          <w:tab w:val="left" w:pos="6236" w:leader="none"/>
+          <w:tab w:val="left" w:pos="6803" w:leader="none"/>
+        </w:tabs>
+        <w:rPr>
+          <w:rFonts w:ascii="Helvetica" w:hAnsi="Helvetica"/>
+          <w:b w:val="false"/>
+          <w:b w:val="false"/>
+          <w:color w:val="auto"/>
+          <w:spacing w:val="0"/>
+          <w:kern w:val="2"/>
+          <w:sz w:val="28"/>
+        </w:rPr>
+      </w:pPr>
+      <w:r>
+        <w:rPr>
+          <w:rFonts w:ascii="Helvetica" w:hAnsi="Helvetica"/>
+          <w:b w:val="false"/>
+          <w:color w:val="auto"/>
+          <w:spacing w:val="0"/>
+          <w:kern w:val="2"/>
+          <w:sz w:val="28"/>
+        </w:rPr>
+      </w:r>
+    </w:p>
+    <w:p>
+      <w:pPr>
+        <w:pStyle w:val="Normal"/>
+        <w:tabs>
           <w:tab w:val="left" w:pos="566" w:leader="none"/>
           <w:tab w:val="left" w:pos="1133" w:leader="none"/>
           <w:tab w:val="left" w:pos="1700" w:leader="none"/>
@@ -1849,7 +1830,6 @@
       <w:pPr>
         <w:pStyle w:val="Normal"/>
         <w:tabs>
-          <w:tab w:val="clear" w:pos="720"/>
           <w:tab w:val="left" w:pos="566" w:leader="none"/>
           <w:tab w:val="left" w:pos="1133" w:leader="none"/>
           <w:tab w:val="left" w:pos="1700" w:leader="none"/>
@@ -1881,7 +1861,6 @@
       <w:pPr>
         <w:pStyle w:val="Normal"/>
         <w:tabs>
-          <w:tab w:val="clear" w:pos="720"/>
           <w:tab w:val="left" w:pos="566" w:leader="none"/>
           <w:tab w:val="left" w:pos="1133" w:leader="none"/>
           <w:tab w:val="left" w:pos="1700" w:leader="none"/>
@@ -1913,7 +1892,6 @@
       <w:pPr>
         <w:pStyle w:val="Normal"/>
         <w:tabs>
-          <w:tab w:val="clear" w:pos="720"/>
           <w:tab w:val="left" w:pos="566" w:leader="none"/>
           <w:tab w:val="left" w:pos="1133" w:leader="none"/>
           <w:tab w:val="left" w:pos="1700" w:leader="none"/>
@@ -1948,7 +1926,6 @@
       <w:pPr>
         <w:pStyle w:val="Normal"/>
         <w:tabs>
-          <w:tab w:val="clear" w:pos="720"/>
           <w:tab w:val="left" w:pos="566" w:leader="none"/>
           <w:tab w:val="left" w:pos="1133" w:leader="none"/>
           <w:tab w:val="left" w:pos="1700" w:leader="none"/>
@@ -1991,7 +1968,6 @@
       <w:pPr>
         <w:pStyle w:val="Normal"/>
         <w:tabs>
-          <w:tab w:val="clear" w:pos="720"/>
           <w:tab w:val="left" w:pos="566" w:leader="none"/>
           <w:tab w:val="left" w:pos="1133" w:leader="none"/>
           <w:tab w:val="left" w:pos="1700" w:leader="none"/>
@@ -2034,7 +2010,6 @@
       <w:pPr>
         <w:pStyle w:val="Normal"/>
         <w:tabs>
-          <w:tab w:val="clear" w:pos="720"/>
           <w:tab w:val="left" w:pos="566" w:leader="none"/>
           <w:tab w:val="left" w:pos="1133" w:leader="none"/>
           <w:tab w:val="left" w:pos="1700" w:leader="none"/>
@@ -2077,7 +2052,6 @@
       <w:pPr>
         <w:pStyle w:val="Normal"/>
         <w:tabs>
-          <w:tab w:val="clear" w:pos="720"/>
           <w:tab w:val="left" w:pos="566" w:leader="none"/>
           <w:tab w:val="left" w:pos="1133" w:leader="none"/>
           <w:tab w:val="left" w:pos="1700" w:leader="none"/>
@@ -2120,46 +2094,44 @@
       <w:pPr>
         <w:pStyle w:val="Normal"/>
         <w:tabs>
-          <w:tab w:val="clear" w:pos="720"/>
-          <w:tab w:val="left" w:pos="566" w:leader="none"/>
-          <w:tab w:val="left" w:pos="1133" w:leader="none"/>
-          <w:tab w:val="left" w:pos="1700" w:leader="none"/>
-          <w:tab w:val="left" w:pos="2267" w:leader="none"/>
-          <w:tab w:val="left" w:pos="2834" w:leader="none"/>
-          <w:tab w:val="left" w:pos="3401" w:leader="none"/>
-          <w:tab w:val="left" w:pos="3968" w:leader="none"/>
-          <w:tab w:val="left" w:pos="4535" w:leader="none"/>
-          <w:tab w:val="left" w:pos="5102" w:leader="none"/>
-          <w:tab w:val="left" w:pos="5669" w:leader="none"/>
-          <w:tab w:val="left" w:pos="6236" w:leader="none"/>
-          <w:tab w:val="left" w:pos="6803" w:leader="none"/>
-        </w:tabs>
-        <w:rPr>
-          <w:rFonts w:ascii="Helvetica" w:hAnsi="Helvetica"/>
-          <w:b w:val="false"/>
-          <w:b w:val="false"/>
-          <w:color w:val="auto"/>
-          <w:spacing w:val="0"/>
-          <w:kern w:val="2"/>
-          <w:sz w:val="28"/>
-        </w:rPr>
-      </w:pPr>
-      <w:r>
-        <w:rPr>
-          <w:rFonts w:ascii="Helvetica" w:hAnsi="Helvetica"/>
-          <w:b w:val="false"/>
-          <w:color w:val="auto"/>
-          <w:spacing w:val="0"/>
-          <w:kern w:val="2"/>
-          <w:sz w:val="28"/>
-        </w:rPr>
-      </w:r>
-    </w:p>
-    <w:p>
-      <w:pPr>
-        <w:pStyle w:val="Normal"/>
-        <w:tabs>
-          <w:tab w:val="clear" w:pos="720"/>
+          <w:tab w:val="left" w:pos="566" w:leader="none"/>
+          <w:tab w:val="left" w:pos="1133" w:leader="none"/>
+          <w:tab w:val="left" w:pos="1700" w:leader="none"/>
+          <w:tab w:val="left" w:pos="2267" w:leader="none"/>
+          <w:tab w:val="left" w:pos="2834" w:leader="none"/>
+          <w:tab w:val="left" w:pos="3401" w:leader="none"/>
+          <w:tab w:val="left" w:pos="3968" w:leader="none"/>
+          <w:tab w:val="left" w:pos="4535" w:leader="none"/>
+          <w:tab w:val="left" w:pos="5102" w:leader="none"/>
+          <w:tab w:val="left" w:pos="5669" w:leader="none"/>
+          <w:tab w:val="left" w:pos="6236" w:leader="none"/>
+          <w:tab w:val="left" w:pos="6803" w:leader="none"/>
+        </w:tabs>
+        <w:rPr>
+          <w:rFonts w:ascii="Helvetica" w:hAnsi="Helvetica"/>
+          <w:b w:val="false"/>
+          <w:b w:val="false"/>
+          <w:color w:val="auto"/>
+          <w:spacing w:val="0"/>
+          <w:kern w:val="2"/>
+          <w:sz w:val="28"/>
+        </w:rPr>
+      </w:pPr>
+      <w:r>
+        <w:rPr>
+          <w:rFonts w:ascii="Helvetica" w:hAnsi="Helvetica"/>
+          <w:b w:val="false"/>
+          <w:color w:val="auto"/>
+          <w:spacing w:val="0"/>
+          <w:kern w:val="2"/>
+          <w:sz w:val="28"/>
+        </w:rPr>
+      </w:r>
+    </w:p>
+    <w:p>
+      <w:pPr>
+        <w:pStyle w:val="Normal"/>
+        <w:tabs>
           <w:tab w:val="left" w:pos="566" w:leader="none"/>
           <w:tab w:val="left" w:pos="1133" w:leader="none"/>
           <w:tab w:val="left" w:pos="1700" w:leader="none"/>
@@ -2191,7 +2163,6 @@
       <w:pPr>
         <w:pStyle w:val="Normal"/>
         <w:tabs>
-          <w:tab w:val="clear" w:pos="720"/>
           <w:tab w:val="left" w:pos="566" w:leader="none"/>
           <w:tab w:val="left" w:pos="1133" w:leader="none"/>
           <w:tab w:val="left" w:pos="1700" w:leader="none"/>
@@ -2226,46 +2197,44 @@
       <w:pPr>
         <w:pStyle w:val="Normal"/>
         <w:tabs>
-          <w:tab w:val="clear" w:pos="720"/>
-          <w:tab w:val="left" w:pos="566" w:leader="none"/>
-          <w:tab w:val="left" w:pos="1133" w:leader="none"/>
-          <w:tab w:val="left" w:pos="1700" w:leader="none"/>
-          <w:tab w:val="left" w:pos="2267" w:leader="none"/>
-          <w:tab w:val="left" w:pos="2834" w:leader="none"/>
-          <w:tab w:val="left" w:pos="3401" w:leader="none"/>
-          <w:tab w:val="left" w:pos="3968" w:leader="none"/>
-          <w:tab w:val="left" w:pos="4535" w:leader="none"/>
-          <w:tab w:val="left" w:pos="5102" w:leader="none"/>
-          <w:tab w:val="left" w:pos="5669" w:leader="none"/>
-          <w:tab w:val="left" w:pos="6236" w:leader="none"/>
-          <w:tab w:val="left" w:pos="6803" w:leader="none"/>
-        </w:tabs>
-        <w:rPr>
-          <w:rFonts w:ascii="Helvetica" w:hAnsi="Helvetica"/>
-          <w:b w:val="false"/>
-          <w:b w:val="false"/>
-          <w:color w:val="auto"/>
-          <w:spacing w:val="0"/>
-          <w:kern w:val="2"/>
-          <w:sz w:val="28"/>
-        </w:rPr>
-      </w:pPr>
-      <w:r>
-        <w:rPr>
-          <w:rFonts w:ascii="Helvetica" w:hAnsi="Helvetica"/>
-          <w:b w:val="false"/>
-          <w:color w:val="auto"/>
-          <w:spacing w:val="0"/>
-          <w:kern w:val="2"/>
-          <w:sz w:val="28"/>
-        </w:rPr>
-      </w:r>
-    </w:p>
-    <w:p>
-      <w:pPr>
-        <w:pStyle w:val="Normal"/>
-        <w:tabs>
-          <w:tab w:val="clear" w:pos="720"/>
+          <w:tab w:val="left" w:pos="566" w:leader="none"/>
+          <w:tab w:val="left" w:pos="1133" w:leader="none"/>
+          <w:tab w:val="left" w:pos="1700" w:leader="none"/>
+          <w:tab w:val="left" w:pos="2267" w:leader="none"/>
+          <w:tab w:val="left" w:pos="2834" w:leader="none"/>
+          <w:tab w:val="left" w:pos="3401" w:leader="none"/>
+          <w:tab w:val="left" w:pos="3968" w:leader="none"/>
+          <w:tab w:val="left" w:pos="4535" w:leader="none"/>
+          <w:tab w:val="left" w:pos="5102" w:leader="none"/>
+          <w:tab w:val="left" w:pos="5669" w:leader="none"/>
+          <w:tab w:val="left" w:pos="6236" w:leader="none"/>
+          <w:tab w:val="left" w:pos="6803" w:leader="none"/>
+        </w:tabs>
+        <w:rPr>
+          <w:rFonts w:ascii="Helvetica" w:hAnsi="Helvetica"/>
+          <w:b w:val="false"/>
+          <w:b w:val="false"/>
+          <w:color w:val="auto"/>
+          <w:spacing w:val="0"/>
+          <w:kern w:val="2"/>
+          <w:sz w:val="28"/>
+        </w:rPr>
+      </w:pPr>
+      <w:r>
+        <w:rPr>
+          <w:rFonts w:ascii="Helvetica" w:hAnsi="Helvetica"/>
+          <w:b w:val="false"/>
+          <w:color w:val="auto"/>
+          <w:spacing w:val="0"/>
+          <w:kern w:val="2"/>
+          <w:sz w:val="28"/>
+        </w:rPr>
+      </w:r>
+    </w:p>
+    <w:p>
+      <w:pPr>
+        <w:pStyle w:val="Normal"/>
+        <w:tabs>
           <w:tab w:val="left" w:pos="566" w:leader="none"/>
           <w:tab w:val="left" w:pos="1133" w:leader="none"/>
           <w:tab w:val="left" w:pos="1700" w:leader="none"/>
@@ -2297,7 +2266,6 @@
       <w:pPr>
         <w:pStyle w:val="Normal"/>
         <w:tabs>
-          <w:tab w:val="clear" w:pos="720"/>
           <w:tab w:val="left" w:pos="566" w:leader="none"/>
           <w:tab w:val="left" w:pos="1133" w:leader="none"/>
           <w:tab w:val="left" w:pos="1700" w:leader="none"/>
@@ -2329,7 +2297,6 @@
       <w:pPr>
         <w:pStyle w:val="Normal"/>
         <w:tabs>
-          <w:tab w:val="clear" w:pos="720"/>
           <w:tab w:val="left" w:pos="566" w:leader="none"/>
           <w:tab w:val="left" w:pos="1133" w:leader="none"/>
           <w:tab w:val="left" w:pos="1700" w:leader="none"/>
@@ -2361,7 +2328,6 @@
       <w:pPr>
         <w:pStyle w:val="Normal"/>
         <w:tabs>
-          <w:tab w:val="clear" w:pos="720"/>
           <w:tab w:val="left" w:pos="566" w:leader="none"/>
           <w:tab w:val="left" w:pos="1133" w:leader="none"/>
           <w:tab w:val="left" w:pos="1700" w:leader="none"/>
@@ -2393,85 +2359,82 @@
       <w:pPr>
         <w:pStyle w:val="Normal"/>
         <w:tabs>
-          <w:tab w:val="clear" w:pos="720"/>
-          <w:tab w:val="left" w:pos="566" w:leader="none"/>
-          <w:tab w:val="left" w:pos="1133" w:leader="none"/>
-          <w:tab w:val="left" w:pos="1700" w:leader="none"/>
-          <w:tab w:val="left" w:pos="2267" w:leader="none"/>
-          <w:tab w:val="left" w:pos="2834" w:leader="none"/>
-          <w:tab w:val="left" w:pos="3401" w:leader="none"/>
-          <w:tab w:val="left" w:pos="3968" w:leader="none"/>
-          <w:tab w:val="left" w:pos="4535" w:leader="none"/>
-          <w:tab w:val="left" w:pos="5102" w:leader="none"/>
-          <w:tab w:val="left" w:pos="5669" w:leader="none"/>
-          <w:tab w:val="left" w:pos="6236" w:leader="none"/>
-          <w:tab w:val="left" w:pos="6803" w:leader="none"/>
-        </w:tabs>
-        <w:rPr>
-          <w:rFonts w:ascii="Helvetica" w:hAnsi="Helvetica"/>
-          <w:b w:val="false"/>
-          <w:b w:val="false"/>
-          <w:color w:val="auto"/>
-          <w:spacing w:val="0"/>
-          <w:kern w:val="2"/>
-          <w:sz w:val="28"/>
-        </w:rPr>
-      </w:pPr>
-      <w:r>
-        <w:rPr>
-          <w:rFonts w:ascii="Helvetica" w:hAnsi="Helvetica"/>
-          <w:b w:val="false"/>
-          <w:color w:val="auto"/>
-          <w:spacing w:val="0"/>
-          <w:kern w:val="2"/>
-          <w:sz w:val="28"/>
-        </w:rPr>
-      </w:r>
-    </w:p>
-    <w:p>
-      <w:pPr>
-        <w:pStyle w:val="Normal"/>
-        <w:tabs>
-          <w:tab w:val="clear" w:pos="720"/>
-          <w:tab w:val="left" w:pos="566" w:leader="none"/>
-          <w:tab w:val="left" w:pos="1133" w:leader="none"/>
-          <w:tab w:val="left" w:pos="1700" w:leader="none"/>
-          <w:tab w:val="left" w:pos="2267" w:leader="none"/>
-          <w:tab w:val="left" w:pos="2834" w:leader="none"/>
-          <w:tab w:val="left" w:pos="3401" w:leader="none"/>
-          <w:tab w:val="left" w:pos="3968" w:leader="none"/>
-          <w:tab w:val="left" w:pos="4535" w:leader="none"/>
-          <w:tab w:val="left" w:pos="5102" w:leader="none"/>
-          <w:tab w:val="left" w:pos="5669" w:leader="none"/>
-          <w:tab w:val="left" w:pos="6236" w:leader="none"/>
-          <w:tab w:val="left" w:pos="6803" w:leader="none"/>
-        </w:tabs>
-        <w:rPr>
-          <w:rFonts w:ascii="Helvetica" w:hAnsi="Helvetica"/>
-          <w:b w:val="false"/>
-          <w:b w:val="false"/>
-          <w:color w:val="auto"/>
-          <w:spacing w:val="0"/>
-          <w:kern w:val="2"/>
-          <w:sz w:val="28"/>
-        </w:rPr>
-      </w:pPr>
-      <w:r>
-        <w:rPr>
-          <w:rFonts w:ascii="Helvetica" w:hAnsi="Helvetica"/>
-          <w:b w:val="false"/>
-          <w:color w:val="auto"/>
-          <w:spacing w:val="0"/>
-          <w:kern w:val="2"/>
-          <w:sz w:val="28"/>
-        </w:rPr>
-      </w:r>
-    </w:p>
-    <w:p>
-      <w:pPr>
-        <w:pStyle w:val="Normal"/>
-        <w:tabs>
-          <w:tab w:val="clear" w:pos="720"/>
+          <w:tab w:val="left" w:pos="566" w:leader="none"/>
+          <w:tab w:val="left" w:pos="1133" w:leader="none"/>
+          <w:tab w:val="left" w:pos="1700" w:leader="none"/>
+          <w:tab w:val="left" w:pos="2267" w:leader="none"/>
+          <w:tab w:val="left" w:pos="2834" w:leader="none"/>
+          <w:tab w:val="left" w:pos="3401" w:leader="none"/>
+          <w:tab w:val="left" w:pos="3968" w:leader="none"/>
+          <w:tab w:val="left" w:pos="4535" w:leader="none"/>
+          <w:tab w:val="left" w:pos="5102" w:leader="none"/>
+          <w:tab w:val="left" w:pos="5669" w:leader="none"/>
+          <w:tab w:val="left" w:pos="6236" w:leader="none"/>
+          <w:tab w:val="left" w:pos="6803" w:leader="none"/>
+        </w:tabs>
+        <w:rPr>
+          <w:rFonts w:ascii="Helvetica" w:hAnsi="Helvetica"/>
+          <w:b w:val="false"/>
+          <w:b w:val="false"/>
+          <w:color w:val="auto"/>
+          <w:spacing w:val="0"/>
+          <w:kern w:val="2"/>
+          <w:sz w:val="28"/>
+        </w:rPr>
+      </w:pPr>
+      <w:r>
+        <w:rPr>
+          <w:rFonts w:ascii="Helvetica" w:hAnsi="Helvetica"/>
+          <w:b w:val="false"/>
+          <w:color w:val="auto"/>
+          <w:spacing w:val="0"/>
+          <w:kern w:val="2"/>
+          <w:sz w:val="28"/>
+        </w:rPr>
+      </w:r>
+    </w:p>
+    <w:p>
+      <w:pPr>
+        <w:pStyle w:val="Normal"/>
+        <w:tabs>
+          <w:tab w:val="left" w:pos="566" w:leader="none"/>
+          <w:tab w:val="left" w:pos="1133" w:leader="none"/>
+          <w:tab w:val="left" w:pos="1700" w:leader="none"/>
+          <w:tab w:val="left" w:pos="2267" w:leader="none"/>
+          <w:tab w:val="left" w:pos="2834" w:leader="none"/>
+          <w:tab w:val="left" w:pos="3401" w:leader="none"/>
+          <w:tab w:val="left" w:pos="3968" w:leader="none"/>
+          <w:tab w:val="left" w:pos="4535" w:leader="none"/>
+          <w:tab w:val="left" w:pos="5102" w:leader="none"/>
+          <w:tab w:val="left" w:pos="5669" w:leader="none"/>
+          <w:tab w:val="left" w:pos="6236" w:leader="none"/>
+          <w:tab w:val="left" w:pos="6803" w:leader="none"/>
+        </w:tabs>
+        <w:rPr>
+          <w:rFonts w:ascii="Helvetica" w:hAnsi="Helvetica"/>
+          <w:b w:val="false"/>
+          <w:b w:val="false"/>
+          <w:color w:val="auto"/>
+          <w:spacing w:val="0"/>
+          <w:kern w:val="2"/>
+          <w:sz w:val="28"/>
+        </w:rPr>
+      </w:pPr>
+      <w:r>
+        <w:rPr>
+          <w:rFonts w:ascii="Helvetica" w:hAnsi="Helvetica"/>
+          <w:b w:val="false"/>
+          <w:color w:val="auto"/>
+          <w:spacing w:val="0"/>
+          <w:kern w:val="2"/>
+          <w:sz w:val="28"/>
+        </w:rPr>
+      </w:r>
+    </w:p>
+    <w:p>
+      <w:pPr>
+        <w:pStyle w:val="Normal"/>
+        <w:tabs>
           <w:tab w:val="left" w:pos="566" w:leader="none"/>
           <w:tab w:val="left" w:pos="1133" w:leader="none"/>
           <w:tab w:val="left" w:pos="1700" w:leader="none"/>
@@ -2503,7 +2466,6 @@
       <w:pPr>
         <w:pStyle w:val="Normal"/>
         <w:tabs>
-          <w:tab w:val="clear" w:pos="720"/>
           <w:tab w:val="left" w:pos="566" w:leader="none"/>
           <w:tab w:val="left" w:pos="1133" w:leader="none"/>
           <w:tab w:val="left" w:pos="1700" w:leader="none"/>
@@ -2535,7 +2497,6 @@
       <w:pPr>
         <w:pStyle w:val="Normal"/>
         <w:tabs>
-          <w:tab w:val="clear" w:pos="720"/>
           <w:tab w:val="left" w:pos="566" w:leader="none"/>
           <w:tab w:val="left" w:pos="1133" w:leader="none"/>
           <w:tab w:val="left" w:pos="1700" w:leader="none"/>
@@ -2567,7 +2528,6 @@
       <w:pPr>
         <w:pStyle w:val="Normal"/>
         <w:tabs>
-          <w:tab w:val="clear" w:pos="720"/>
           <w:tab w:val="left" w:pos="566" w:leader="none"/>
           <w:tab w:val="left" w:pos="1133" w:leader="none"/>
           <w:tab w:val="left" w:pos="1700" w:leader="none"/>
@@ -2599,46 +2559,44 @@
       <w:pPr>
         <w:pStyle w:val="Normal"/>
         <w:tabs>
-          <w:tab w:val="clear" w:pos="720"/>
-          <w:tab w:val="left" w:pos="566" w:leader="none"/>
-          <w:tab w:val="left" w:pos="1133" w:leader="none"/>
-          <w:tab w:val="left" w:pos="1700" w:leader="none"/>
-          <w:tab w:val="left" w:pos="2267" w:leader="none"/>
-          <w:tab w:val="left" w:pos="2834" w:leader="none"/>
-          <w:tab w:val="left" w:pos="3401" w:leader="none"/>
-          <w:tab w:val="left" w:pos="3968" w:leader="none"/>
-          <w:tab w:val="left" w:pos="4535" w:leader="none"/>
-          <w:tab w:val="left" w:pos="5102" w:leader="none"/>
-          <w:tab w:val="left" w:pos="5669" w:leader="none"/>
-          <w:tab w:val="left" w:pos="6236" w:leader="none"/>
-          <w:tab w:val="left" w:pos="6803" w:leader="none"/>
-        </w:tabs>
-        <w:rPr>
-          <w:rFonts w:ascii="Helvetica" w:hAnsi="Helvetica"/>
-          <w:b w:val="false"/>
-          <w:b w:val="false"/>
-          <w:color w:val="auto"/>
-          <w:spacing w:val="0"/>
-          <w:kern w:val="2"/>
-          <w:sz w:val="28"/>
-        </w:rPr>
-      </w:pPr>
-      <w:r>
-        <w:rPr>
-          <w:rFonts w:ascii="Helvetica" w:hAnsi="Helvetica"/>
-          <w:b w:val="false"/>
-          <w:color w:val="auto"/>
-          <w:spacing w:val="0"/>
-          <w:kern w:val="2"/>
-          <w:sz w:val="28"/>
-        </w:rPr>
-      </w:r>
-    </w:p>
-    <w:p>
-      <w:pPr>
-        <w:pStyle w:val="Normal"/>
-        <w:tabs>
-          <w:tab w:val="clear" w:pos="720"/>
+          <w:tab w:val="left" w:pos="566" w:leader="none"/>
+          <w:tab w:val="left" w:pos="1133" w:leader="none"/>
+          <w:tab w:val="left" w:pos="1700" w:leader="none"/>
+          <w:tab w:val="left" w:pos="2267" w:leader="none"/>
+          <w:tab w:val="left" w:pos="2834" w:leader="none"/>
+          <w:tab w:val="left" w:pos="3401" w:leader="none"/>
+          <w:tab w:val="left" w:pos="3968" w:leader="none"/>
+          <w:tab w:val="left" w:pos="4535" w:leader="none"/>
+          <w:tab w:val="left" w:pos="5102" w:leader="none"/>
+          <w:tab w:val="left" w:pos="5669" w:leader="none"/>
+          <w:tab w:val="left" w:pos="6236" w:leader="none"/>
+          <w:tab w:val="left" w:pos="6803" w:leader="none"/>
+        </w:tabs>
+        <w:rPr>
+          <w:rFonts w:ascii="Helvetica" w:hAnsi="Helvetica"/>
+          <w:b w:val="false"/>
+          <w:b w:val="false"/>
+          <w:color w:val="auto"/>
+          <w:spacing w:val="0"/>
+          <w:kern w:val="2"/>
+          <w:sz w:val="28"/>
+        </w:rPr>
+      </w:pPr>
+      <w:r>
+        <w:rPr>
+          <w:rFonts w:ascii="Helvetica" w:hAnsi="Helvetica"/>
+          <w:b w:val="false"/>
+          <w:color w:val="auto"/>
+          <w:spacing w:val="0"/>
+          <w:kern w:val="2"/>
+          <w:sz w:val="28"/>
+        </w:rPr>
+      </w:r>
+    </w:p>
+    <w:p>
+      <w:pPr>
+        <w:pStyle w:val="Normal"/>
+        <w:tabs>
           <w:tab w:val="left" w:pos="566" w:leader="none"/>
           <w:tab w:val="left" w:pos="1133" w:leader="none"/>
           <w:tab w:val="left" w:pos="1700" w:leader="none"/>
@@ -2670,7 +2628,6 @@
       <w:pPr>
         <w:pStyle w:val="Normal"/>
         <w:tabs>
-          <w:tab w:val="clear" w:pos="720"/>
           <w:tab w:val="left" w:pos="566" w:leader="none"/>
           <w:tab w:val="left" w:pos="1133" w:leader="none"/>
           <w:tab w:val="left" w:pos="1700" w:leader="none"/>
@@ -2702,46 +2659,44 @@
       <w:pPr>
         <w:pStyle w:val="Normal"/>
         <w:tabs>
-          <w:tab w:val="clear" w:pos="720"/>
-          <w:tab w:val="left" w:pos="566" w:leader="none"/>
-          <w:tab w:val="left" w:pos="1133" w:leader="none"/>
-          <w:tab w:val="left" w:pos="1700" w:leader="none"/>
-          <w:tab w:val="left" w:pos="2267" w:leader="none"/>
-          <w:tab w:val="left" w:pos="2834" w:leader="none"/>
-          <w:tab w:val="left" w:pos="3401" w:leader="none"/>
-          <w:tab w:val="left" w:pos="3968" w:leader="none"/>
-          <w:tab w:val="left" w:pos="4535" w:leader="none"/>
-          <w:tab w:val="left" w:pos="5102" w:leader="none"/>
-          <w:tab w:val="left" w:pos="5669" w:leader="none"/>
-          <w:tab w:val="left" w:pos="6236" w:leader="none"/>
-          <w:tab w:val="left" w:pos="6803" w:leader="none"/>
-        </w:tabs>
-        <w:rPr>
-          <w:rFonts w:ascii="Helvetica" w:hAnsi="Helvetica"/>
-          <w:b w:val="false"/>
-          <w:b w:val="false"/>
-          <w:color w:val="auto"/>
-          <w:spacing w:val="0"/>
-          <w:kern w:val="2"/>
-          <w:sz w:val="28"/>
-        </w:rPr>
-      </w:pPr>
-      <w:r>
-        <w:rPr>
-          <w:rFonts w:ascii="Helvetica" w:hAnsi="Helvetica"/>
-          <w:b w:val="false"/>
-          <w:color w:val="auto"/>
-          <w:spacing w:val="0"/>
-          <w:kern w:val="2"/>
-          <w:sz w:val="28"/>
-        </w:rPr>
-      </w:r>
-    </w:p>
-    <w:p>
-      <w:pPr>
-        <w:pStyle w:val="Normal"/>
-        <w:tabs>
-          <w:tab w:val="clear" w:pos="720"/>
+          <w:tab w:val="left" w:pos="566" w:leader="none"/>
+          <w:tab w:val="left" w:pos="1133" w:leader="none"/>
+          <w:tab w:val="left" w:pos="1700" w:leader="none"/>
+          <w:tab w:val="left" w:pos="2267" w:leader="none"/>
+          <w:tab w:val="left" w:pos="2834" w:leader="none"/>
+          <w:tab w:val="left" w:pos="3401" w:leader="none"/>
+          <w:tab w:val="left" w:pos="3968" w:leader="none"/>
+          <w:tab w:val="left" w:pos="4535" w:leader="none"/>
+          <w:tab w:val="left" w:pos="5102" w:leader="none"/>
+          <w:tab w:val="left" w:pos="5669" w:leader="none"/>
+          <w:tab w:val="left" w:pos="6236" w:leader="none"/>
+          <w:tab w:val="left" w:pos="6803" w:leader="none"/>
+        </w:tabs>
+        <w:rPr>
+          <w:rFonts w:ascii="Helvetica" w:hAnsi="Helvetica"/>
+          <w:b w:val="false"/>
+          <w:b w:val="false"/>
+          <w:color w:val="auto"/>
+          <w:spacing w:val="0"/>
+          <w:kern w:val="2"/>
+          <w:sz w:val="28"/>
+        </w:rPr>
+      </w:pPr>
+      <w:r>
+        <w:rPr>
+          <w:rFonts w:ascii="Helvetica" w:hAnsi="Helvetica"/>
+          <w:b w:val="false"/>
+          <w:color w:val="auto"/>
+          <w:spacing w:val="0"/>
+          <w:kern w:val="2"/>
+          <w:sz w:val="28"/>
+        </w:rPr>
+      </w:r>
+    </w:p>
+    <w:p>
+      <w:pPr>
+        <w:pStyle w:val="Normal"/>
+        <w:tabs>
           <w:tab w:val="left" w:pos="566" w:leader="none"/>
           <w:tab w:val="left" w:pos="1133" w:leader="none"/>
           <w:tab w:val="left" w:pos="1700" w:leader="none"/>
@@ -2773,46 +2728,44 @@
       <w:pPr>
         <w:pStyle w:val="Normal"/>
         <w:tabs>
-          <w:tab w:val="clear" w:pos="720"/>
-          <w:tab w:val="left" w:pos="566" w:leader="none"/>
-          <w:tab w:val="left" w:pos="1133" w:leader="none"/>
-          <w:tab w:val="left" w:pos="1700" w:leader="none"/>
-          <w:tab w:val="left" w:pos="2267" w:leader="none"/>
-          <w:tab w:val="left" w:pos="2834" w:leader="none"/>
-          <w:tab w:val="left" w:pos="3401" w:leader="none"/>
-          <w:tab w:val="left" w:pos="3968" w:leader="none"/>
-          <w:tab w:val="left" w:pos="4535" w:leader="none"/>
-          <w:tab w:val="left" w:pos="5102" w:leader="none"/>
-          <w:tab w:val="left" w:pos="5669" w:leader="none"/>
-          <w:tab w:val="left" w:pos="6236" w:leader="none"/>
-          <w:tab w:val="left" w:pos="6803" w:leader="none"/>
-        </w:tabs>
-        <w:rPr>
-          <w:rFonts w:ascii="Helvetica" w:hAnsi="Helvetica"/>
-          <w:b w:val="false"/>
-          <w:b w:val="false"/>
-          <w:color w:val="auto"/>
-          <w:spacing w:val="0"/>
-          <w:kern w:val="2"/>
-          <w:sz w:val="28"/>
-        </w:rPr>
-      </w:pPr>
-      <w:r>
-        <w:rPr>
-          <w:rFonts w:ascii="Helvetica" w:hAnsi="Helvetica"/>
-          <w:b w:val="false"/>
-          <w:color w:val="auto"/>
-          <w:spacing w:val="0"/>
-          <w:kern w:val="2"/>
-          <w:sz w:val="28"/>
-        </w:rPr>
-      </w:r>
-    </w:p>
-    <w:p>
-      <w:pPr>
-        <w:pStyle w:val="Normal"/>
-        <w:tabs>
-          <w:tab w:val="clear" w:pos="720"/>
+          <w:tab w:val="left" w:pos="566" w:leader="none"/>
+          <w:tab w:val="left" w:pos="1133" w:leader="none"/>
+          <w:tab w:val="left" w:pos="1700" w:leader="none"/>
+          <w:tab w:val="left" w:pos="2267" w:leader="none"/>
+          <w:tab w:val="left" w:pos="2834" w:leader="none"/>
+          <w:tab w:val="left" w:pos="3401" w:leader="none"/>
+          <w:tab w:val="left" w:pos="3968" w:leader="none"/>
+          <w:tab w:val="left" w:pos="4535" w:leader="none"/>
+          <w:tab w:val="left" w:pos="5102" w:leader="none"/>
+          <w:tab w:val="left" w:pos="5669" w:leader="none"/>
+          <w:tab w:val="left" w:pos="6236" w:leader="none"/>
+          <w:tab w:val="left" w:pos="6803" w:leader="none"/>
+        </w:tabs>
+        <w:rPr>
+          <w:rFonts w:ascii="Helvetica" w:hAnsi="Helvetica"/>
+          <w:b w:val="false"/>
+          <w:b w:val="false"/>
+          <w:color w:val="auto"/>
+          <w:spacing w:val="0"/>
+          <w:kern w:val="2"/>
+          <w:sz w:val="28"/>
+        </w:rPr>
+      </w:pPr>
+      <w:r>
+        <w:rPr>
+          <w:rFonts w:ascii="Helvetica" w:hAnsi="Helvetica"/>
+          <w:b w:val="false"/>
+          <w:color w:val="auto"/>
+          <w:spacing w:val="0"/>
+          <w:kern w:val="2"/>
+          <w:sz w:val="28"/>
+        </w:rPr>
+      </w:r>
+    </w:p>
+    <w:p>
+      <w:pPr>
+        <w:pStyle w:val="Normal"/>
+        <w:tabs>
           <w:tab w:val="left" w:pos="566" w:leader="none"/>
           <w:tab w:val="left" w:pos="1133" w:leader="none"/>
           <w:tab w:val="left" w:pos="1700" w:leader="none"/>
@@ -2844,7 +2797,6 @@
       <w:pPr>
         <w:pStyle w:val="Normal"/>
         <w:tabs>
-          <w:tab w:val="clear" w:pos="720"/>
           <w:tab w:val="left" w:pos="566" w:leader="none"/>
           <w:tab w:val="left" w:pos="1133" w:leader="none"/>
           <w:tab w:val="left" w:pos="1700" w:leader="none"/>
@@ -2876,46 +2828,44 @@
       <w:pPr>
         <w:pStyle w:val="Normal"/>
         <w:tabs>
-          <w:tab w:val="clear" w:pos="720"/>
-          <w:tab w:val="left" w:pos="566" w:leader="none"/>
-          <w:tab w:val="left" w:pos="1133" w:leader="none"/>
-          <w:tab w:val="left" w:pos="1700" w:leader="none"/>
-          <w:tab w:val="left" w:pos="2267" w:leader="none"/>
-          <w:tab w:val="left" w:pos="2834" w:leader="none"/>
-          <w:tab w:val="left" w:pos="3401" w:leader="none"/>
-          <w:tab w:val="left" w:pos="3968" w:leader="none"/>
-          <w:tab w:val="left" w:pos="4535" w:leader="none"/>
-          <w:tab w:val="left" w:pos="5102" w:leader="none"/>
-          <w:tab w:val="left" w:pos="5669" w:leader="none"/>
-          <w:tab w:val="left" w:pos="6236" w:leader="none"/>
-          <w:tab w:val="left" w:pos="6803" w:leader="none"/>
-        </w:tabs>
-        <w:rPr>
-          <w:rFonts w:ascii="Helvetica" w:hAnsi="Helvetica"/>
-          <w:b w:val="false"/>
-          <w:b w:val="false"/>
-          <w:color w:val="auto"/>
-          <w:spacing w:val="0"/>
-          <w:kern w:val="2"/>
-          <w:sz w:val="28"/>
-        </w:rPr>
-      </w:pPr>
-      <w:r>
-        <w:rPr>
-          <w:rFonts w:ascii="Helvetica" w:hAnsi="Helvetica"/>
-          <w:b w:val="false"/>
-          <w:color w:val="auto"/>
-          <w:spacing w:val="0"/>
-          <w:kern w:val="2"/>
-          <w:sz w:val="28"/>
-        </w:rPr>
-      </w:r>
-    </w:p>
-    <w:p>
-      <w:pPr>
-        <w:pStyle w:val="Normal"/>
-        <w:tabs>
-          <w:tab w:val="clear" w:pos="720"/>
+          <w:tab w:val="left" w:pos="566" w:leader="none"/>
+          <w:tab w:val="left" w:pos="1133" w:leader="none"/>
+          <w:tab w:val="left" w:pos="1700" w:leader="none"/>
+          <w:tab w:val="left" w:pos="2267" w:leader="none"/>
+          <w:tab w:val="left" w:pos="2834" w:leader="none"/>
+          <w:tab w:val="left" w:pos="3401" w:leader="none"/>
+          <w:tab w:val="left" w:pos="3968" w:leader="none"/>
+          <w:tab w:val="left" w:pos="4535" w:leader="none"/>
+          <w:tab w:val="left" w:pos="5102" w:leader="none"/>
+          <w:tab w:val="left" w:pos="5669" w:leader="none"/>
+          <w:tab w:val="left" w:pos="6236" w:leader="none"/>
+          <w:tab w:val="left" w:pos="6803" w:leader="none"/>
+        </w:tabs>
+        <w:rPr>
+          <w:rFonts w:ascii="Helvetica" w:hAnsi="Helvetica"/>
+          <w:b w:val="false"/>
+          <w:b w:val="false"/>
+          <w:color w:val="auto"/>
+          <w:spacing w:val="0"/>
+          <w:kern w:val="2"/>
+          <w:sz w:val="28"/>
+        </w:rPr>
+      </w:pPr>
+      <w:r>
+        <w:rPr>
+          <w:rFonts w:ascii="Helvetica" w:hAnsi="Helvetica"/>
+          <w:b w:val="false"/>
+          <w:color w:val="auto"/>
+          <w:spacing w:val="0"/>
+          <w:kern w:val="2"/>
+          <w:sz w:val="28"/>
+        </w:rPr>
+      </w:r>
+    </w:p>
+    <w:p>
+      <w:pPr>
+        <w:pStyle w:val="Normal"/>
+        <w:tabs>
           <w:tab w:val="left" w:pos="566" w:leader="none"/>
           <w:tab w:val="left" w:pos="1133" w:leader="none"/>
           <w:tab w:val="left" w:pos="1700" w:leader="none"/>
@@ -2947,46 +2897,44 @@
       <w:pPr>
         <w:pStyle w:val="Normal"/>
         <w:tabs>
-          <w:tab w:val="clear" w:pos="720"/>
-          <w:tab w:val="left" w:pos="566" w:leader="none"/>
-          <w:tab w:val="left" w:pos="1133" w:leader="none"/>
-          <w:tab w:val="left" w:pos="1700" w:leader="none"/>
-          <w:tab w:val="left" w:pos="2267" w:leader="none"/>
-          <w:tab w:val="left" w:pos="2834" w:leader="none"/>
-          <w:tab w:val="left" w:pos="3401" w:leader="none"/>
-          <w:tab w:val="left" w:pos="3968" w:leader="none"/>
-          <w:tab w:val="left" w:pos="4535" w:leader="none"/>
-          <w:tab w:val="left" w:pos="5102" w:leader="none"/>
-          <w:tab w:val="left" w:pos="5669" w:leader="none"/>
-          <w:tab w:val="left" w:pos="6236" w:leader="none"/>
-          <w:tab w:val="left" w:pos="6803" w:leader="none"/>
-        </w:tabs>
-        <w:rPr>
-          <w:rFonts w:ascii="Helvetica" w:hAnsi="Helvetica"/>
-          <w:b w:val="false"/>
-          <w:b w:val="false"/>
-          <w:color w:val="auto"/>
-          <w:spacing w:val="0"/>
-          <w:kern w:val="2"/>
-          <w:sz w:val="28"/>
-        </w:rPr>
-      </w:pPr>
-      <w:r>
-        <w:rPr>
-          <w:rFonts w:ascii="Helvetica" w:hAnsi="Helvetica"/>
-          <w:b w:val="false"/>
-          <w:color w:val="auto"/>
-          <w:spacing w:val="0"/>
-          <w:kern w:val="2"/>
-          <w:sz w:val="28"/>
-        </w:rPr>
-      </w:r>
-    </w:p>
-    <w:p>
-      <w:pPr>
-        <w:pStyle w:val="Normal"/>
-        <w:tabs>
-          <w:tab w:val="clear" w:pos="720"/>
+          <w:tab w:val="left" w:pos="566" w:leader="none"/>
+          <w:tab w:val="left" w:pos="1133" w:leader="none"/>
+          <w:tab w:val="left" w:pos="1700" w:leader="none"/>
+          <w:tab w:val="left" w:pos="2267" w:leader="none"/>
+          <w:tab w:val="left" w:pos="2834" w:leader="none"/>
+          <w:tab w:val="left" w:pos="3401" w:leader="none"/>
+          <w:tab w:val="left" w:pos="3968" w:leader="none"/>
+          <w:tab w:val="left" w:pos="4535" w:leader="none"/>
+          <w:tab w:val="left" w:pos="5102" w:leader="none"/>
+          <w:tab w:val="left" w:pos="5669" w:leader="none"/>
+          <w:tab w:val="left" w:pos="6236" w:leader="none"/>
+          <w:tab w:val="left" w:pos="6803" w:leader="none"/>
+        </w:tabs>
+        <w:rPr>
+          <w:rFonts w:ascii="Helvetica" w:hAnsi="Helvetica"/>
+          <w:b w:val="false"/>
+          <w:b w:val="false"/>
+          <w:color w:val="auto"/>
+          <w:spacing w:val="0"/>
+          <w:kern w:val="2"/>
+          <w:sz w:val="28"/>
+        </w:rPr>
+      </w:pPr>
+      <w:r>
+        <w:rPr>
+          <w:rFonts w:ascii="Helvetica" w:hAnsi="Helvetica"/>
+          <w:b w:val="false"/>
+          <w:color w:val="auto"/>
+          <w:spacing w:val="0"/>
+          <w:kern w:val="2"/>
+          <w:sz w:val="28"/>
+        </w:rPr>
+      </w:r>
+    </w:p>
+    <w:p>
+      <w:pPr>
+        <w:pStyle w:val="Normal"/>
+        <w:tabs>
           <w:tab w:val="left" w:pos="566" w:leader="none"/>
           <w:tab w:val="left" w:pos="1133" w:leader="none"/>
           <w:tab w:val="left" w:pos="1700" w:leader="none"/>
@@ -3018,7 +2966,6 @@
       <w:pPr>
         <w:pStyle w:val="Normal"/>
         <w:tabs>
-          <w:tab w:val="clear" w:pos="720"/>
           <w:tab w:val="left" w:pos="566" w:leader="none"/>
           <w:tab w:val="left" w:pos="1133" w:leader="none"/>
           <w:tab w:val="left" w:pos="1700" w:leader="none"/>
@@ -3050,46 +2997,44 @@
       <w:pPr>
         <w:pStyle w:val="Normal"/>
         <w:tabs>
-          <w:tab w:val="clear" w:pos="720"/>
-          <w:tab w:val="left" w:pos="566" w:leader="none"/>
-          <w:tab w:val="left" w:pos="1133" w:leader="none"/>
-          <w:tab w:val="left" w:pos="1700" w:leader="none"/>
-          <w:tab w:val="left" w:pos="2267" w:leader="none"/>
-          <w:tab w:val="left" w:pos="2834" w:leader="none"/>
-          <w:tab w:val="left" w:pos="3401" w:leader="none"/>
-          <w:tab w:val="left" w:pos="3968" w:leader="none"/>
-          <w:tab w:val="left" w:pos="4535" w:leader="none"/>
-          <w:tab w:val="left" w:pos="5102" w:leader="none"/>
-          <w:tab w:val="left" w:pos="5669" w:leader="none"/>
-          <w:tab w:val="left" w:pos="6236" w:leader="none"/>
-          <w:tab w:val="left" w:pos="6803" w:leader="none"/>
-        </w:tabs>
-        <w:rPr>
-          <w:rFonts w:ascii="Helvetica" w:hAnsi="Helvetica"/>
-          <w:b w:val="false"/>
-          <w:b w:val="false"/>
-          <w:color w:val="auto"/>
-          <w:spacing w:val="0"/>
-          <w:kern w:val="2"/>
-          <w:sz w:val="28"/>
-        </w:rPr>
-      </w:pPr>
-      <w:r>
-        <w:rPr>
-          <w:rFonts w:ascii="Helvetica" w:hAnsi="Helvetica"/>
-          <w:b w:val="false"/>
-          <w:color w:val="auto"/>
-          <w:spacing w:val="0"/>
-          <w:kern w:val="2"/>
-          <w:sz w:val="28"/>
-        </w:rPr>
-      </w:r>
-    </w:p>
-    <w:p>
-      <w:pPr>
-        <w:pStyle w:val="Normal"/>
-        <w:tabs>
-          <w:tab w:val="clear" w:pos="720"/>
+          <w:tab w:val="left" w:pos="566" w:leader="none"/>
+          <w:tab w:val="left" w:pos="1133" w:leader="none"/>
+          <w:tab w:val="left" w:pos="1700" w:leader="none"/>
+          <w:tab w:val="left" w:pos="2267" w:leader="none"/>
+          <w:tab w:val="left" w:pos="2834" w:leader="none"/>
+          <w:tab w:val="left" w:pos="3401" w:leader="none"/>
+          <w:tab w:val="left" w:pos="3968" w:leader="none"/>
+          <w:tab w:val="left" w:pos="4535" w:leader="none"/>
+          <w:tab w:val="left" w:pos="5102" w:leader="none"/>
+          <w:tab w:val="left" w:pos="5669" w:leader="none"/>
+          <w:tab w:val="left" w:pos="6236" w:leader="none"/>
+          <w:tab w:val="left" w:pos="6803" w:leader="none"/>
+        </w:tabs>
+        <w:rPr>
+          <w:rFonts w:ascii="Helvetica" w:hAnsi="Helvetica"/>
+          <w:b w:val="false"/>
+          <w:b w:val="false"/>
+          <w:color w:val="auto"/>
+          <w:spacing w:val="0"/>
+          <w:kern w:val="2"/>
+          <w:sz w:val="28"/>
+        </w:rPr>
+      </w:pPr>
+      <w:r>
+        <w:rPr>
+          <w:rFonts w:ascii="Helvetica" w:hAnsi="Helvetica"/>
+          <w:b w:val="false"/>
+          <w:color w:val="auto"/>
+          <w:spacing w:val="0"/>
+          <w:kern w:val="2"/>
+          <w:sz w:val="28"/>
+        </w:rPr>
+      </w:r>
+    </w:p>
+    <w:p>
+      <w:pPr>
+        <w:pStyle w:val="Normal"/>
+        <w:tabs>
           <w:tab w:val="left" w:pos="566" w:leader="none"/>
           <w:tab w:val="left" w:pos="1133" w:leader="none"/>
           <w:tab w:val="left" w:pos="1700" w:leader="none"/>
@@ -3121,46 +3066,44 @@
       <w:pPr>
         <w:pStyle w:val="Normal"/>
         <w:tabs>
-          <w:tab w:val="clear" w:pos="720"/>
-          <w:tab w:val="left" w:pos="566" w:leader="none"/>
-          <w:tab w:val="left" w:pos="1133" w:leader="none"/>
-          <w:tab w:val="left" w:pos="1700" w:leader="none"/>
-          <w:tab w:val="left" w:pos="2267" w:leader="none"/>
-          <w:tab w:val="left" w:pos="2834" w:leader="none"/>
-          <w:tab w:val="left" w:pos="3401" w:leader="none"/>
-          <w:tab w:val="left" w:pos="3968" w:leader="none"/>
-          <w:tab w:val="left" w:pos="4535" w:leader="none"/>
-          <w:tab w:val="left" w:pos="5102" w:leader="none"/>
-          <w:tab w:val="left" w:pos="5669" w:leader="none"/>
-          <w:tab w:val="left" w:pos="6236" w:leader="none"/>
-          <w:tab w:val="left" w:pos="6803" w:leader="none"/>
-        </w:tabs>
-        <w:rPr>
-          <w:rFonts w:ascii="Helvetica" w:hAnsi="Helvetica"/>
-          <w:b w:val="false"/>
-          <w:b w:val="false"/>
-          <w:color w:val="auto"/>
-          <w:spacing w:val="0"/>
-          <w:kern w:val="2"/>
-          <w:sz w:val="28"/>
-        </w:rPr>
-      </w:pPr>
-      <w:r>
-        <w:rPr>
-          <w:rFonts w:ascii="Helvetica" w:hAnsi="Helvetica"/>
-          <w:b w:val="false"/>
-          <w:color w:val="auto"/>
-          <w:spacing w:val="0"/>
-          <w:kern w:val="2"/>
-          <w:sz w:val="28"/>
-        </w:rPr>
-      </w:r>
-    </w:p>
-    <w:p>
-      <w:pPr>
-        <w:pStyle w:val="Normal"/>
-        <w:tabs>
-          <w:tab w:val="clear" w:pos="720"/>
+          <w:tab w:val="left" w:pos="566" w:leader="none"/>
+          <w:tab w:val="left" w:pos="1133" w:leader="none"/>
+          <w:tab w:val="left" w:pos="1700" w:leader="none"/>
+          <w:tab w:val="left" w:pos="2267" w:leader="none"/>
+          <w:tab w:val="left" w:pos="2834" w:leader="none"/>
+          <w:tab w:val="left" w:pos="3401" w:leader="none"/>
+          <w:tab w:val="left" w:pos="3968" w:leader="none"/>
+          <w:tab w:val="left" w:pos="4535" w:leader="none"/>
+          <w:tab w:val="left" w:pos="5102" w:leader="none"/>
+          <w:tab w:val="left" w:pos="5669" w:leader="none"/>
+          <w:tab w:val="left" w:pos="6236" w:leader="none"/>
+          <w:tab w:val="left" w:pos="6803" w:leader="none"/>
+        </w:tabs>
+        <w:rPr>
+          <w:rFonts w:ascii="Helvetica" w:hAnsi="Helvetica"/>
+          <w:b w:val="false"/>
+          <w:b w:val="false"/>
+          <w:color w:val="auto"/>
+          <w:spacing w:val="0"/>
+          <w:kern w:val="2"/>
+          <w:sz w:val="28"/>
+        </w:rPr>
+      </w:pPr>
+      <w:r>
+        <w:rPr>
+          <w:rFonts w:ascii="Helvetica" w:hAnsi="Helvetica"/>
+          <w:b w:val="false"/>
+          <w:color w:val="auto"/>
+          <w:spacing w:val="0"/>
+          <w:kern w:val="2"/>
+          <w:sz w:val="28"/>
+        </w:rPr>
+      </w:r>
+    </w:p>
+    <w:p>
+      <w:pPr>
+        <w:pStyle w:val="Normal"/>
+        <w:tabs>
           <w:tab w:val="left" w:pos="566" w:leader="none"/>
           <w:tab w:val="left" w:pos="1133" w:leader="none"/>
           <w:tab w:val="left" w:pos="1700" w:leader="none"/>
@@ -3192,7 +3135,6 @@
       <w:pPr>
         <w:pStyle w:val="Normal"/>
         <w:tabs>
-          <w:tab w:val="clear" w:pos="720"/>
           <w:tab w:val="left" w:pos="566" w:leader="none"/>
           <w:tab w:val="left" w:pos="1133" w:leader="none"/>
           <w:tab w:val="left" w:pos="1700" w:leader="none"/>
@@ -3224,7 +3166,6 @@
       <w:pPr>
         <w:pStyle w:val="Normal"/>
         <w:tabs>
-          <w:tab w:val="clear" w:pos="720"/>
           <w:tab w:val="left" w:pos="566" w:leader="none"/>
           <w:tab w:val="left" w:pos="1133" w:leader="none"/>
           <w:tab w:val="left" w:pos="1700" w:leader="none"/>
@@ -3264,7 +3205,6 @@
       <w:rPr>
         <w:rFonts w:ascii="Liberation Serif" w:hAnsi="Liberation Serif" w:eastAsia="NSimSun" w:cs="Arial"/>
         <w:kern w:val="2"/>
-        <w:sz w:val="24"/>
         <w:szCs w:val="24"/>
         <w:lang w:val="es-AR" w:eastAsia="zh-CN" w:bidi="hi-IN"/>
       </w:rPr>
@@ -3278,6 +3218,8 @@
     <w:qFormat/>
     <w:pPr>
       <w:widowControl w:val="false"/>
+      <w:bidi w:val="0"/>
+      <w:jc w:val="left"/>
     </w:pPr>
     <w:rPr>
       <w:rFonts w:ascii="Liberation Serif" w:hAnsi="Liberation Serif" w:eastAsia="NSimSun" w:cs="Arial"/>
@@ -3300,6 +3242,7 @@
   </w:style>
   <w:style w:type="character" w:styleId="EnlacedeInternet">
     <w:name w:val="Enlace de Internet"/>
+    <w:qFormat/>
     <w:rPr>
       <w:color w:val="000080"/>
       <w:u w:val="single"/>
@@ -3318,22 +3261,52 @@
       <w:sz w:val="28"/>
     </w:rPr>
   </w:style>
-  <w:style w:type="paragraph" w:styleId="Ttulo">
-    <w:name w:val="Título"/>
+  <w:style w:type="character" w:styleId="ListLabel3">
+    <w:name w:val="ListLabel 3"/>
+    <w:qFormat/>
+    <w:rPr>
+      <w:rFonts w:ascii="Helvetica" w:hAnsi="Helvetica"/>
+      <w:b w:val="false"/>
+      <w:color w:val="auto"/>
+      <w:sz w:val="28"/>
+    </w:rPr>
+  </w:style>
+  <w:style w:type="character" w:styleId="InternetLink">
+    <w:name w:val="Internet Link"/>
+    <w:rPr>
+      <w:color w:val="000080"/>
+      <w:u w:val="single"/>
+      <w:lang w:val="zxx" w:eastAsia="zxx" w:bidi="zxx"/>
+    </w:rPr>
+  </w:style>
+  <w:style w:type="character" w:styleId="ListLabel4">
+    <w:name w:val="ListLabel 4"/>
+    <w:qFormat/>
+    <w:rPr>
+      <w:rFonts w:ascii="Helvetica" w:hAnsi="Helvetica"/>
+      <w:b w:val="false"/>
+      <w:color w:val="auto"/>
+      <w:spacing w:val="0"/>
+      <w:kern w:val="2"/>
+      <w:sz w:val="28"/>
+    </w:rPr>
+  </w:style>
+  <w:style w:type="paragraph" w:styleId="Heading">
+    <w:name w:val="Heading"/>
     <w:basedOn w:val="Normal"/>
-    <w:next w:val="Cuerpodetexto"/>
+    <w:next w:val="TextBody"/>
     <w:qFormat/>
     <w:pPr>
       <w:keepNext w:val="true"/>
       <w:spacing w:before="240" w:after="120"/>
     </w:pPr>
     <w:rPr>
-      <w:rFonts w:ascii="Liberation Sans" w:hAnsi="Liberation Sans" w:eastAsia="Microsoft YaHei" w:cs="Arial"/>
+      <w:rFonts w:ascii="Liberation Sans" w:hAnsi="Liberation Sans" w:eastAsia="Noto Sans CJK SC" w:cs="Lohit Devanagari"/>
       <w:sz w:val="28"/>
       <w:szCs w:val="28"/>
     </w:rPr>
   </w:style>
-  <w:style w:type="paragraph" w:styleId="Cuerpodetexto">
+  <w:style w:type="paragraph" w:styleId="TextBody">
     <w:name w:val="Body Text"/>
     <w:basedOn w:val="Normal"/>
     <w:pPr>
@@ -3341,15 +3314,15 @@
     </w:pPr>
     <w:rPr/>
   </w:style>
-  <w:style w:type="paragraph" w:styleId="Lista">
+  <w:style w:type="paragraph" w:styleId="List">
     <w:name w:val="List"/>
-    <w:basedOn w:val="Cuerpodetexto"/>
+    <w:basedOn w:val="TextBody"/>
     <w:pPr/>
     <w:rPr>
       <w:rFonts w:cs="Arial"/>
     </w:rPr>
   </w:style>
-  <w:style w:type="paragraph" w:styleId="Leyenda">
+  <w:style w:type="paragraph" w:styleId="Caption">
     <w:name w:val="Caption"/>
     <w:basedOn w:val="Normal"/>
     <w:qFormat/>
@@ -3365,6 +3338,31 @@
       <w:szCs w:val="24"/>
     </w:rPr>
   </w:style>
+  <w:style w:type="paragraph" w:styleId="Index">
+    <w:name w:val="Index"/>
+    <w:basedOn w:val="Normal"/>
+    <w:qFormat/>
+    <w:pPr>
+      <w:suppressLineNumbers/>
+    </w:pPr>
+    <w:rPr>
+      <w:rFonts w:cs="Lohit Devanagari"/>
+    </w:rPr>
+  </w:style>
+  <w:style w:type="paragraph" w:styleId="Ttulo">
+    <w:name w:val="Título"/>
+    <w:basedOn w:val="Normal"/>
+    <w:qFormat/>
+    <w:pPr>
+      <w:keepNext w:val="true"/>
+      <w:spacing w:before="240" w:after="120"/>
+    </w:pPr>
+    <w:rPr>
+      <w:rFonts w:ascii="Liberation Sans" w:hAnsi="Liberation Sans" w:eastAsia="Microsoft YaHei" w:cs="Arial"/>
+      <w:sz w:val="28"/>
+      <w:szCs w:val="28"/>
+    </w:rPr>
+  </w:style>
   <w:style w:type="paragraph" w:styleId="Ndice">
     <w:name w:val="Índice"/>
     <w:basedOn w:val="Normal"/>

</xml_diff>